<commit_message>
Epic 3 - Yaryna Shcherban - Second Commit
</commit_message>
<xml_diff>
--- a/ai_13/yaryna_shcherban/epic_3/epic_3_practice_and_labs_report_yaryna_shcherban.docx
+++ b/ai_13/yaryna_shcherban/epic_3/epic_3_practice_and_labs_report_yaryna_shcherban.docx
@@ -621,7 +621,6 @@
           <w:lang w:eastAsia="uk-UA"/>
         </w:rPr>
       </w:pPr>
-      <w:proofErr w:type="spellStart"/>
       <w:r>
         <w:rPr>
           <w:rFonts w:ascii="Times New Roman" w:eastAsia="Times New Roman" w:hAnsi="Times New Roman" w:cs="Times New Roman"/>
@@ -630,18 +629,7 @@
           <w:szCs w:val="28"/>
           <w:lang w:eastAsia="uk-UA"/>
         </w:rPr>
-        <w:t>Щербан</w:t>
-      </w:r>
-      <w:proofErr w:type="spellEnd"/>
-      <w:r>
-        <w:rPr>
-          <w:rFonts w:ascii="Times New Roman" w:eastAsia="Times New Roman" w:hAnsi="Times New Roman" w:cs="Times New Roman"/>
-          <w:color w:val="000000"/>
-          <w:sz w:val="28"/>
-          <w:szCs w:val="28"/>
-          <w:lang w:eastAsia="uk-UA"/>
-        </w:rPr>
-        <w:t xml:space="preserve"> Ярина Олегівна</w:t>
+        <w:t>Щербан Ярина Олегівна</w:t>
       </w:r>
     </w:p>
     <w:p>
@@ -963,73 +951,7 @@
           <w:szCs w:val="26"/>
           <w:lang w:eastAsia="uk-UA"/>
         </w:rPr>
-        <w:t xml:space="preserve">Огляд видів циклів: </w:t>
-      </w:r>
-      <w:proofErr w:type="spellStart"/>
-      <w:r>
-        <w:rPr>
-          <w:rFonts w:ascii="Calibri" w:eastAsia="Times New Roman" w:hAnsi="Calibri" w:cs="Calibri"/>
-          <w:color w:val="000000"/>
-          <w:sz w:val="26"/>
-          <w:szCs w:val="26"/>
-          <w:lang w:eastAsia="uk-UA"/>
-        </w:rPr>
-        <w:t>for</w:t>
-      </w:r>
-      <w:proofErr w:type="spellEnd"/>
-      <w:r>
-        <w:rPr>
-          <w:rFonts w:ascii="Calibri" w:eastAsia="Times New Roman" w:hAnsi="Calibri" w:cs="Calibri"/>
-          <w:color w:val="000000"/>
-          <w:sz w:val="26"/>
-          <w:szCs w:val="26"/>
-          <w:lang w:eastAsia="uk-UA"/>
-        </w:rPr>
-        <w:t xml:space="preserve">, </w:t>
-      </w:r>
-      <w:proofErr w:type="spellStart"/>
-      <w:r>
-        <w:rPr>
-          <w:rFonts w:ascii="Calibri" w:eastAsia="Times New Roman" w:hAnsi="Calibri" w:cs="Calibri"/>
-          <w:color w:val="000000"/>
-          <w:sz w:val="26"/>
-          <w:szCs w:val="26"/>
-          <w:lang w:eastAsia="uk-UA"/>
-        </w:rPr>
-        <w:t>while</w:t>
-      </w:r>
-      <w:proofErr w:type="spellEnd"/>
-      <w:r>
-        <w:rPr>
-          <w:rFonts w:ascii="Calibri" w:eastAsia="Times New Roman" w:hAnsi="Calibri" w:cs="Calibri"/>
-          <w:color w:val="000000"/>
-          <w:sz w:val="26"/>
-          <w:szCs w:val="26"/>
-          <w:lang w:eastAsia="uk-UA"/>
-        </w:rPr>
-        <w:t xml:space="preserve">, </w:t>
-      </w:r>
-      <w:proofErr w:type="spellStart"/>
-      <w:r>
-        <w:rPr>
-          <w:rFonts w:ascii="Calibri" w:eastAsia="Times New Roman" w:hAnsi="Calibri" w:cs="Calibri"/>
-          <w:color w:val="000000"/>
-          <w:sz w:val="26"/>
-          <w:szCs w:val="26"/>
-          <w:lang w:eastAsia="uk-UA"/>
-        </w:rPr>
-        <w:t>do-while</w:t>
-      </w:r>
-      <w:proofErr w:type="spellEnd"/>
-      <w:r>
-        <w:rPr>
-          <w:rFonts w:ascii="Calibri" w:eastAsia="Times New Roman" w:hAnsi="Calibri" w:cs="Calibri"/>
-          <w:color w:val="000000"/>
-          <w:sz w:val="26"/>
-          <w:szCs w:val="26"/>
-          <w:lang w:eastAsia="uk-UA"/>
-        </w:rPr>
-        <w:t>.</w:t>
+        <w:t>Огляд видів циклів: for, while, do-while.</w:t>
       </w:r>
     </w:p>
     <w:p>
@@ -1099,51 +1021,7 @@
           <w:szCs w:val="26"/>
           <w:lang w:eastAsia="uk-UA"/>
         </w:rPr>
-        <w:t xml:space="preserve">Застосування операторів </w:t>
-      </w:r>
-      <w:proofErr w:type="spellStart"/>
-      <w:r>
-        <w:rPr>
-          <w:rFonts w:ascii="Calibri" w:eastAsia="Times New Roman" w:hAnsi="Calibri" w:cs="Calibri"/>
-          <w:color w:val="000000"/>
-          <w:sz w:val="26"/>
-          <w:szCs w:val="26"/>
-          <w:lang w:eastAsia="uk-UA"/>
-        </w:rPr>
-        <w:t>break</w:t>
-      </w:r>
-      <w:proofErr w:type="spellEnd"/>
-      <w:r>
-        <w:rPr>
-          <w:rFonts w:ascii="Calibri" w:eastAsia="Times New Roman" w:hAnsi="Calibri" w:cs="Calibri"/>
-          <w:color w:val="000000"/>
-          <w:sz w:val="26"/>
-          <w:szCs w:val="26"/>
-          <w:lang w:eastAsia="uk-UA"/>
-        </w:rPr>
-        <w:t xml:space="preserve"> та </w:t>
-      </w:r>
-      <w:proofErr w:type="spellStart"/>
-      <w:r>
-        <w:rPr>
-          <w:rFonts w:ascii="Calibri" w:eastAsia="Times New Roman" w:hAnsi="Calibri" w:cs="Calibri"/>
-          <w:color w:val="000000"/>
-          <w:sz w:val="26"/>
-          <w:szCs w:val="26"/>
-          <w:lang w:eastAsia="uk-UA"/>
-        </w:rPr>
-        <w:t>continue</w:t>
-      </w:r>
-      <w:proofErr w:type="spellEnd"/>
-      <w:r>
-        <w:rPr>
-          <w:rFonts w:ascii="Calibri" w:eastAsia="Times New Roman" w:hAnsi="Calibri" w:cs="Calibri"/>
-          <w:color w:val="000000"/>
-          <w:sz w:val="26"/>
-          <w:szCs w:val="26"/>
-          <w:lang w:eastAsia="uk-UA"/>
-        </w:rPr>
-        <w:t>.</w:t>
+        <w:t>Застосування операторів break та continue.</w:t>
       </w:r>
     </w:p>
     <w:p>
@@ -1411,51 +1289,7 @@
           <w:szCs w:val="26"/>
           <w:lang w:eastAsia="uk-UA"/>
         </w:rPr>
-        <w:t xml:space="preserve">Область видимості функції – </w:t>
-      </w:r>
-      <w:proofErr w:type="spellStart"/>
-      <w:r>
-        <w:rPr>
-          <w:rFonts w:ascii="Calibri" w:eastAsia="Times New Roman" w:hAnsi="Calibri" w:cs="Calibri"/>
-          <w:color w:val="000000"/>
-          <w:sz w:val="26"/>
-          <w:szCs w:val="26"/>
-          <w:lang w:eastAsia="uk-UA"/>
-        </w:rPr>
-        <w:t>static</w:t>
-      </w:r>
-      <w:proofErr w:type="spellEnd"/>
-      <w:r>
-        <w:rPr>
-          <w:rFonts w:ascii="Calibri" w:eastAsia="Times New Roman" w:hAnsi="Calibri" w:cs="Calibri"/>
-          <w:color w:val="000000"/>
-          <w:sz w:val="26"/>
-          <w:szCs w:val="26"/>
-          <w:lang w:eastAsia="uk-UA"/>
-        </w:rPr>
-        <w:t xml:space="preserve">, </w:t>
-      </w:r>
-      <w:proofErr w:type="spellStart"/>
-      <w:r>
-        <w:rPr>
-          <w:rFonts w:ascii="Calibri" w:eastAsia="Times New Roman" w:hAnsi="Calibri" w:cs="Calibri"/>
-          <w:color w:val="000000"/>
-          <w:sz w:val="26"/>
-          <w:szCs w:val="26"/>
-          <w:lang w:eastAsia="uk-UA"/>
-        </w:rPr>
-        <w:t>extern</w:t>
-      </w:r>
-      <w:proofErr w:type="spellEnd"/>
-      <w:r>
-        <w:rPr>
-          <w:rFonts w:ascii="Calibri" w:eastAsia="Times New Roman" w:hAnsi="Calibri" w:cs="Calibri"/>
-          <w:color w:val="000000"/>
-          <w:sz w:val="26"/>
-          <w:szCs w:val="26"/>
-          <w:lang w:eastAsia="uk-UA"/>
-        </w:rPr>
-        <w:t>.</w:t>
+        <w:t>Область видимості функції – static, extern.</w:t>
       </w:r>
     </w:p>
     <w:p>
@@ -1697,39 +1531,7 @@
           <w:sz w:val="26"/>
           <w:szCs w:val="26"/>
         </w:rPr>
-        <w:t xml:space="preserve">Робота з блок-схемами та </w:t>
-      </w:r>
-      <w:proofErr w:type="spellStart"/>
-      <w:r>
-        <w:rPr>
-          <w:sz w:val="26"/>
-          <w:szCs w:val="26"/>
-        </w:rPr>
-        <w:t>Draw</w:t>
-      </w:r>
-      <w:proofErr w:type="spellEnd"/>
-      <w:r>
-        <w:rPr>
-          <w:sz w:val="26"/>
-          <w:szCs w:val="26"/>
-        </w:rPr>
-        <w:t xml:space="preserve"> </w:t>
-      </w:r>
-      <w:proofErr w:type="spellStart"/>
-      <w:r>
-        <w:rPr>
-          <w:sz w:val="26"/>
-          <w:szCs w:val="26"/>
-        </w:rPr>
-        <w:t>io</w:t>
-      </w:r>
-      <w:proofErr w:type="spellEnd"/>
-      <w:r>
-        <w:rPr>
-          <w:sz w:val="26"/>
-          <w:szCs w:val="26"/>
-        </w:rPr>
-        <w:t xml:space="preserve"> </w:t>
+        <w:t xml:space="preserve">Робота з блок-схемами та Draw io </w:t>
       </w:r>
       <w:hyperlink r:id="rId7" w:history="1">
         <w:r>
@@ -2144,25 +1946,14 @@
           <w:szCs w:val="26"/>
         </w:rPr>
       </w:pPr>
-      <w:proofErr w:type="spellStart"/>
-      <w:r>
-        <w:rPr>
-          <w:rFonts w:asciiTheme="minorHAnsi" w:hAnsiTheme="minorHAnsi" w:cstheme="minorHAnsi"/>
-          <w:color w:val="000000"/>
-          <w:sz w:val="26"/>
-          <w:szCs w:val="26"/>
-        </w:rPr>
-        <w:t>while</w:t>
-      </w:r>
-      <w:proofErr w:type="spellEnd"/>
-      <w:r>
-        <w:rPr>
-          <w:rFonts w:asciiTheme="minorHAnsi" w:hAnsiTheme="minorHAnsi" w:cstheme="minorHAnsi"/>
-          <w:color w:val="000000"/>
-          <w:sz w:val="26"/>
-          <w:szCs w:val="26"/>
-        </w:rPr>
-        <w:t>: продовжувати працювати, доки користувач не вирішить вийти.</w:t>
+      <w:r>
+        <w:rPr>
+          <w:rFonts w:asciiTheme="minorHAnsi" w:hAnsiTheme="minorHAnsi" w:cstheme="minorHAnsi"/>
+          <w:color w:val="000000"/>
+          <w:sz w:val="26"/>
+          <w:szCs w:val="26"/>
+        </w:rPr>
+        <w:t>while: продовжувати працювати, доки користувач не вирішить вийти.</w:t>
       </w:r>
     </w:p>
     <w:p>
@@ -2182,7 +1973,6 @@
           <w:lang w:eastAsia="uk-UA"/>
         </w:rPr>
       </w:pPr>
-      <w:proofErr w:type="spellStart"/>
       <w:r>
         <w:rPr>
           <w:rFonts w:eastAsia="Times New Roman" w:cstheme="minorHAnsi"/>
@@ -2191,40 +1981,7 @@
           <w:szCs w:val="26"/>
           <w:lang w:eastAsia="uk-UA"/>
         </w:rPr>
-        <w:t>do</w:t>
-      </w:r>
-      <w:proofErr w:type="spellEnd"/>
-      <w:r>
-        <w:rPr>
-          <w:rFonts w:eastAsia="Times New Roman" w:cstheme="minorHAnsi"/>
-          <w:color w:val="000000"/>
-          <w:sz w:val="26"/>
-          <w:szCs w:val="26"/>
-          <w:lang w:eastAsia="uk-UA"/>
-        </w:rPr>
-        <w:t xml:space="preserve"> </w:t>
-      </w:r>
-      <w:proofErr w:type="spellStart"/>
-      <w:r>
-        <w:rPr>
-          <w:rFonts w:eastAsia="Times New Roman" w:cstheme="minorHAnsi"/>
-          <w:color w:val="000000"/>
-          <w:sz w:val="26"/>
-          <w:szCs w:val="26"/>
-          <w:lang w:eastAsia="uk-UA"/>
-        </w:rPr>
-        <w:t>while</w:t>
-      </w:r>
-      <w:proofErr w:type="spellEnd"/>
-      <w:r>
-        <w:rPr>
-          <w:rFonts w:eastAsia="Times New Roman" w:cstheme="minorHAnsi"/>
-          <w:color w:val="000000"/>
-          <w:sz w:val="26"/>
-          <w:szCs w:val="26"/>
-          <w:lang w:eastAsia="uk-UA"/>
-        </w:rPr>
-        <w:t>: Після кожної операції (позичити, повернути, перерахувати) запитуйте користувача, чи хоче він виконати іншу операцію. Якщо так, поверніться назад.</w:t>
+        <w:t>do while: Після кожної операції (позичити, повернути, перерахувати) запитуйте користувача, чи хоче він виконати іншу операцію. Якщо так, поверніться назад.</w:t>
       </w:r>
     </w:p>
     <w:p>
@@ -2244,7 +2001,6 @@
           <w:lang w:eastAsia="uk-UA"/>
         </w:rPr>
       </w:pPr>
-      <w:proofErr w:type="spellStart"/>
       <w:r>
         <w:rPr>
           <w:rFonts w:eastAsia="Times New Roman" w:cstheme="minorHAnsi"/>
@@ -2253,18 +2009,7 @@
           <w:szCs w:val="26"/>
           <w:lang w:eastAsia="uk-UA"/>
         </w:rPr>
-        <w:t>for</w:t>
-      </w:r>
-      <w:proofErr w:type="spellEnd"/>
-      <w:r>
-        <w:rPr>
-          <w:rFonts w:eastAsia="Times New Roman" w:cstheme="minorHAnsi"/>
-          <w:color w:val="000000"/>
-          <w:sz w:val="26"/>
-          <w:szCs w:val="26"/>
-          <w:lang w:eastAsia="uk-UA"/>
-        </w:rPr>
-        <w:t>: список усіх книг за допомогою циклу.</w:t>
+        <w:t>for: список усіх книг за допомогою циклу.</w:t>
       </w:r>
     </w:p>
     <w:p>
@@ -2284,7 +2029,6 @@
           <w:lang w:eastAsia="uk-UA"/>
         </w:rPr>
       </w:pPr>
-      <w:proofErr w:type="spellStart"/>
       <w:r>
         <w:rPr>
           <w:rFonts w:eastAsia="Times New Roman" w:cstheme="minorHAnsi"/>
@@ -2293,40 +2037,7 @@
           <w:szCs w:val="26"/>
           <w:lang w:eastAsia="uk-UA"/>
         </w:rPr>
-        <w:t>for</w:t>
-      </w:r>
-      <w:proofErr w:type="spellEnd"/>
-      <w:r>
-        <w:rPr>
-          <w:rFonts w:eastAsia="Times New Roman" w:cstheme="minorHAnsi"/>
-          <w:color w:val="000000"/>
-          <w:sz w:val="26"/>
-          <w:szCs w:val="26"/>
-          <w:lang w:eastAsia="uk-UA"/>
-        </w:rPr>
-        <w:t xml:space="preserve"> </w:t>
-      </w:r>
-      <w:proofErr w:type="spellStart"/>
-      <w:r>
-        <w:rPr>
-          <w:rFonts w:eastAsia="Times New Roman" w:cstheme="minorHAnsi"/>
-          <w:color w:val="000000"/>
-          <w:sz w:val="26"/>
-          <w:szCs w:val="26"/>
-          <w:lang w:eastAsia="uk-UA"/>
-        </w:rPr>
-        <w:t>each</w:t>
-      </w:r>
-      <w:proofErr w:type="spellEnd"/>
-      <w:r>
-        <w:rPr>
-          <w:rFonts w:eastAsia="Times New Roman" w:cstheme="minorHAnsi"/>
-          <w:color w:val="000000"/>
-          <w:sz w:val="26"/>
-          <w:szCs w:val="26"/>
-          <w:lang w:eastAsia="uk-UA"/>
-        </w:rPr>
-        <w:t>: перевірити наявність кожної книги.</w:t>
+        <w:t>for each: перевірити наявність кожної книги.</w:t>
       </w:r>
     </w:p>
     <w:p>
@@ -2346,7 +2057,6 @@
           <w:lang w:eastAsia="uk-UA"/>
         </w:rPr>
       </w:pPr>
-      <w:proofErr w:type="spellStart"/>
       <w:r>
         <w:rPr>
           <w:rFonts w:eastAsia="Times New Roman" w:cstheme="minorHAnsi"/>
@@ -2355,62 +2065,7 @@
           <w:szCs w:val="26"/>
           <w:lang w:eastAsia="uk-UA"/>
         </w:rPr>
-        <w:t>goto</w:t>
-      </w:r>
-      <w:proofErr w:type="spellEnd"/>
-      <w:r>
-        <w:rPr>
-          <w:rFonts w:eastAsia="Times New Roman" w:cstheme="minorHAnsi"/>
-          <w:color w:val="000000"/>
-          <w:sz w:val="26"/>
-          <w:szCs w:val="26"/>
-          <w:lang w:eastAsia="uk-UA"/>
-        </w:rPr>
-        <w:t xml:space="preserve">: якщо користувач вводить неправильний вибір, використовуйте </w:t>
-      </w:r>
-      <w:proofErr w:type="spellStart"/>
-      <w:r>
-        <w:rPr>
-          <w:rFonts w:eastAsia="Times New Roman" w:cstheme="minorHAnsi"/>
-          <w:color w:val="000000"/>
-          <w:sz w:val="26"/>
-          <w:szCs w:val="26"/>
-          <w:lang w:eastAsia="uk-UA"/>
-        </w:rPr>
-        <w:t>goto</w:t>
-      </w:r>
-      <w:proofErr w:type="spellEnd"/>
-      <w:r>
-        <w:rPr>
-          <w:rFonts w:eastAsia="Times New Roman" w:cstheme="minorHAnsi"/>
-          <w:color w:val="000000"/>
-          <w:sz w:val="26"/>
-          <w:szCs w:val="26"/>
-          <w:lang w:eastAsia="uk-UA"/>
-        </w:rPr>
-        <w:t xml:space="preserve">, щоб </w:t>
-      </w:r>
-      <w:proofErr w:type="spellStart"/>
-      <w:r>
-        <w:rPr>
-          <w:rFonts w:eastAsia="Times New Roman" w:cstheme="minorHAnsi"/>
-          <w:color w:val="000000"/>
-          <w:sz w:val="26"/>
-          <w:szCs w:val="26"/>
-          <w:lang w:eastAsia="uk-UA"/>
-        </w:rPr>
-        <w:t>перенаправити</w:t>
-      </w:r>
-      <w:proofErr w:type="spellEnd"/>
-      <w:r>
-        <w:rPr>
-          <w:rFonts w:eastAsia="Times New Roman" w:cstheme="minorHAnsi"/>
-          <w:color w:val="000000"/>
-          <w:sz w:val="26"/>
-          <w:szCs w:val="26"/>
-          <w:lang w:eastAsia="uk-UA"/>
-        </w:rPr>
-        <w:t xml:space="preserve"> його до головного меню.</w:t>
+        <w:t>goto: якщо користувач вводить неправильний вибір, використовуйте goto, щоб перенаправити його до головного меню.</w:t>
       </w:r>
     </w:p>
     <w:p>
@@ -2436,61 +2091,17 @@
           <w:sz w:val="28"/>
           <w:szCs w:val="26"/>
         </w:rPr>
-        <w:t xml:space="preserve">Завдання №2 VNS </w:t>
-      </w:r>
-      <w:proofErr w:type="spellStart"/>
-      <w:r>
-        <w:rPr>
-          <w:b/>
-          <w:bCs/>
-          <w:color w:val="000000"/>
-          <w:sz w:val="28"/>
-          <w:szCs w:val="26"/>
-        </w:rPr>
-        <w:t>Lab</w:t>
-      </w:r>
-      <w:proofErr w:type="spellEnd"/>
-      <w:r>
-        <w:rPr>
-          <w:b/>
-          <w:bCs/>
-          <w:color w:val="000000"/>
-          <w:sz w:val="28"/>
-          <w:szCs w:val="26"/>
-        </w:rPr>
-        <w:t xml:space="preserve"> 2</w:t>
-      </w:r>
-      <w:r>
-        <w:rPr>
-          <w:b/>
-          <w:bCs/>
-          <w:color w:val="000000"/>
-          <w:sz w:val="28"/>
-          <w:szCs w:val="26"/>
-        </w:rPr>
-        <w:t xml:space="preserve"> - </w:t>
-      </w:r>
-      <w:proofErr w:type="spellStart"/>
-      <w:r>
-        <w:rPr>
-          <w:b/>
-          <w:bCs/>
-          <w:color w:val="000000"/>
-          <w:sz w:val="28"/>
-          <w:szCs w:val="26"/>
-        </w:rPr>
-        <w:t>Task</w:t>
-      </w:r>
-      <w:proofErr w:type="spellEnd"/>
-      <w:r>
-        <w:rPr>
-          <w:b/>
-          <w:bCs/>
-          <w:color w:val="000000"/>
-          <w:sz w:val="28"/>
-          <w:szCs w:val="26"/>
-        </w:rPr>
-        <w:t xml:space="preserve"> 1</w:t>
+        <w:t>Завдання №2 VNS Lab 2</w:t>
+      </w:r>
+      <w:r>
+        <w:rPr>
+          <w:b/>
+          <w:bCs/>
+          <w:color w:val="000000"/>
+          <w:sz w:val="28"/>
+          <w:szCs w:val="26"/>
+        </w:rPr>
+        <w:t xml:space="preserve"> - Task 1</w:t>
       </w:r>
       <w:r>
         <w:rPr>
@@ -2741,61 +2352,17 @@
           <w:sz w:val="28"/>
           <w:szCs w:val="26"/>
         </w:rPr>
-        <w:t xml:space="preserve"> VNS </w:t>
-      </w:r>
-      <w:proofErr w:type="spellStart"/>
-      <w:r>
-        <w:rPr>
-          <w:b/>
-          <w:bCs/>
-          <w:color w:val="000000"/>
-          <w:sz w:val="28"/>
-          <w:szCs w:val="26"/>
-        </w:rPr>
-        <w:t>Lab</w:t>
-      </w:r>
-      <w:proofErr w:type="spellEnd"/>
-      <w:r>
-        <w:rPr>
-          <w:b/>
-          <w:bCs/>
-          <w:color w:val="000000"/>
-          <w:sz w:val="28"/>
-          <w:szCs w:val="26"/>
-        </w:rPr>
-        <w:t xml:space="preserve"> 3</w:t>
-      </w:r>
-      <w:r>
-        <w:rPr>
-          <w:b/>
-          <w:bCs/>
-          <w:color w:val="000000"/>
-          <w:sz w:val="28"/>
-          <w:szCs w:val="26"/>
-        </w:rPr>
-        <w:t xml:space="preserve"> - </w:t>
-      </w:r>
-      <w:proofErr w:type="spellStart"/>
-      <w:r>
-        <w:rPr>
-          <w:b/>
-          <w:bCs/>
-          <w:color w:val="000000"/>
-          <w:sz w:val="28"/>
-          <w:szCs w:val="26"/>
-        </w:rPr>
-        <w:t>Task</w:t>
-      </w:r>
-      <w:proofErr w:type="spellEnd"/>
-      <w:r>
-        <w:rPr>
-          <w:b/>
-          <w:bCs/>
-          <w:color w:val="000000"/>
-          <w:sz w:val="28"/>
-          <w:szCs w:val="26"/>
-        </w:rPr>
-        <w:t xml:space="preserve"> 1</w:t>
+        <w:t xml:space="preserve"> VNS Lab 3</w:t>
+      </w:r>
+      <w:r>
+        <w:rPr>
+          <w:b/>
+          <w:bCs/>
+          <w:color w:val="000000"/>
+          <w:sz w:val="28"/>
+          <w:szCs w:val="26"/>
+        </w:rPr>
+        <w:t xml:space="preserve"> - Task 1</w:t>
       </w:r>
       <w:r>
         <w:rPr>
@@ -2894,13 +2461,8 @@
         <w:sym w:font="Symbol" w:char="F03D"/>
       </w:r>
       <w:r>
-        <w:t xml:space="preserve"> </w:t>
-      </w:r>
-      <w:proofErr w:type="spellStart"/>
-      <w:r>
-        <w:t>arctgX</w:t>
-      </w:r>
-      <w:proofErr w:type="spellEnd"/>
+        <w:t xml:space="preserve"> arctgX</w:t>
+      </w:r>
       <w:r>
         <w:tab/>
       </w:r>
@@ -3170,61 +2732,17 @@
           <w:sz w:val="28"/>
           <w:szCs w:val="26"/>
         </w:rPr>
-        <w:t xml:space="preserve"> VNS </w:t>
-      </w:r>
-      <w:proofErr w:type="spellStart"/>
-      <w:r>
-        <w:rPr>
-          <w:b/>
-          <w:bCs/>
-          <w:color w:val="000000"/>
-          <w:sz w:val="28"/>
-          <w:szCs w:val="26"/>
-        </w:rPr>
-        <w:t>Lab</w:t>
-      </w:r>
-      <w:proofErr w:type="spellEnd"/>
-      <w:r>
-        <w:rPr>
-          <w:b/>
-          <w:bCs/>
-          <w:color w:val="000000"/>
-          <w:sz w:val="28"/>
-          <w:szCs w:val="26"/>
-        </w:rPr>
-        <w:t xml:space="preserve"> 7</w:t>
-      </w:r>
-      <w:r>
-        <w:rPr>
-          <w:b/>
-          <w:bCs/>
-          <w:color w:val="000000"/>
-          <w:sz w:val="28"/>
-          <w:szCs w:val="26"/>
-        </w:rPr>
-        <w:t xml:space="preserve"> - </w:t>
-      </w:r>
-      <w:proofErr w:type="spellStart"/>
-      <w:r>
-        <w:rPr>
-          <w:b/>
-          <w:bCs/>
-          <w:color w:val="000000"/>
-          <w:sz w:val="28"/>
-          <w:szCs w:val="26"/>
-        </w:rPr>
-        <w:t>Task</w:t>
-      </w:r>
-      <w:proofErr w:type="spellEnd"/>
-      <w:r>
-        <w:rPr>
-          <w:b/>
-          <w:bCs/>
-          <w:color w:val="000000"/>
-          <w:sz w:val="28"/>
-          <w:szCs w:val="26"/>
-        </w:rPr>
-        <w:t xml:space="preserve"> 1</w:t>
+        <w:t xml:space="preserve"> VNS Lab 7</w:t>
+      </w:r>
+      <w:r>
+        <w:rPr>
+          <w:b/>
+          <w:bCs/>
+          <w:color w:val="000000"/>
+          <w:sz w:val="28"/>
+          <w:szCs w:val="26"/>
+        </w:rPr>
+        <w:t xml:space="preserve"> - Task 1</w:t>
       </w:r>
       <w:r>
         <w:rPr>
@@ -3329,79 +2847,7 @@
           <w:sz w:val="26"/>
           <w:szCs w:val="26"/>
         </w:rPr>
-        <w:t xml:space="preserve">Написати функцію (або макровизначення), що знаходить кут трикутника за його сторонами. Написати функцію </w:t>
-      </w:r>
-      <w:proofErr w:type="spellStart"/>
-      <w:r>
-        <w:rPr>
-          <w:rFonts w:asciiTheme="minorHAnsi" w:hAnsiTheme="minorHAnsi" w:cstheme="minorHAnsi"/>
-          <w:sz w:val="26"/>
-          <w:szCs w:val="26"/>
-        </w:rPr>
-        <w:t>angles</w:t>
-      </w:r>
-      <w:proofErr w:type="spellEnd"/>
-      <w:r>
-        <w:rPr>
-          <w:rFonts w:asciiTheme="minorHAnsi" w:hAnsiTheme="minorHAnsi" w:cstheme="minorHAnsi"/>
-          <w:sz w:val="26"/>
-          <w:szCs w:val="26"/>
-        </w:rPr>
-        <w:t xml:space="preserve"> c змінною кількістю параметрів, що знаходить кути n-кутника за заданими сторонами. Написати </w:t>
-      </w:r>
-      <w:proofErr w:type="spellStart"/>
-      <w:r>
-        <w:rPr>
-          <w:rFonts w:asciiTheme="minorHAnsi" w:hAnsiTheme="minorHAnsi" w:cstheme="minorHAnsi"/>
-          <w:sz w:val="26"/>
-          <w:szCs w:val="26"/>
-        </w:rPr>
-        <w:t>викликаючу</w:t>
-      </w:r>
-      <w:proofErr w:type="spellEnd"/>
-      <w:r>
-        <w:rPr>
-          <w:rFonts w:asciiTheme="minorHAnsi" w:hAnsiTheme="minorHAnsi" w:cstheme="minorHAnsi"/>
-          <w:sz w:val="26"/>
-          <w:szCs w:val="26"/>
-        </w:rPr>
-        <w:t xml:space="preserve"> функцію </w:t>
-      </w:r>
-      <w:proofErr w:type="spellStart"/>
-      <w:r>
-        <w:rPr>
-          <w:rFonts w:asciiTheme="minorHAnsi" w:hAnsiTheme="minorHAnsi" w:cstheme="minorHAnsi"/>
-          <w:sz w:val="26"/>
-          <w:szCs w:val="26"/>
-        </w:rPr>
-        <w:t>main</w:t>
-      </w:r>
-      <w:proofErr w:type="spellEnd"/>
-      <w:r>
-        <w:rPr>
-          <w:rFonts w:asciiTheme="minorHAnsi" w:hAnsiTheme="minorHAnsi" w:cstheme="minorHAnsi"/>
-          <w:sz w:val="26"/>
-          <w:szCs w:val="26"/>
-        </w:rPr>
-        <w:t xml:space="preserve">, що звертається до функції </w:t>
-      </w:r>
-      <w:proofErr w:type="spellStart"/>
-      <w:r>
-        <w:rPr>
-          <w:rFonts w:asciiTheme="minorHAnsi" w:hAnsiTheme="minorHAnsi" w:cstheme="minorHAnsi"/>
-          <w:sz w:val="26"/>
-          <w:szCs w:val="26"/>
-        </w:rPr>
-        <w:t>angle</w:t>
-      </w:r>
-      <w:proofErr w:type="spellEnd"/>
-      <w:r>
-        <w:rPr>
-          <w:rFonts w:asciiTheme="minorHAnsi" w:hAnsiTheme="minorHAnsi" w:cstheme="minorHAnsi"/>
-          <w:sz w:val="26"/>
-          <w:szCs w:val="26"/>
-        </w:rPr>
-        <w:t xml:space="preserve"> не менше трьох разів з кількістю параметрів 3, 9, 11.</w:t>
+        <w:t>Написати функцію (або макровизначення), що знаходить кут трикутника за його сторонами. Написати функцію angles c змінною кількістю параметрів, що знаходить кути n-кутника за заданими сторонами. Написати викликаючу функцію main, що звертається до функції angle не менше трьох разів з кількістю параметрів 3, 9, 11.</w:t>
       </w:r>
     </w:p>
     <w:p>
@@ -3437,51 +2883,7 @@
           <w:sz w:val="28"/>
           <w:szCs w:val="26"/>
         </w:rPr>
-        <w:t xml:space="preserve"> VNS </w:t>
-      </w:r>
-      <w:proofErr w:type="spellStart"/>
-      <w:r>
-        <w:rPr>
-          <w:b/>
-          <w:bCs/>
-          <w:color w:val="000000"/>
-          <w:sz w:val="28"/>
-          <w:szCs w:val="26"/>
-        </w:rPr>
-        <w:t>Lab</w:t>
-      </w:r>
-      <w:proofErr w:type="spellEnd"/>
-      <w:r>
-        <w:rPr>
-          <w:b/>
-          <w:bCs/>
-          <w:color w:val="000000"/>
-          <w:sz w:val="28"/>
-          <w:szCs w:val="26"/>
-        </w:rPr>
-        <w:t xml:space="preserve"> 7 - </w:t>
-      </w:r>
-      <w:proofErr w:type="spellStart"/>
-      <w:r>
-        <w:rPr>
-          <w:b/>
-          <w:bCs/>
-          <w:color w:val="000000"/>
-          <w:sz w:val="28"/>
-          <w:szCs w:val="26"/>
-        </w:rPr>
-        <w:t>Task</w:t>
-      </w:r>
-      <w:proofErr w:type="spellEnd"/>
-      <w:r>
-        <w:rPr>
-          <w:b/>
-          <w:bCs/>
-          <w:color w:val="000000"/>
-          <w:sz w:val="28"/>
-          <w:szCs w:val="26"/>
-        </w:rPr>
-        <w:t xml:space="preserve"> 2 – </w:t>
+        <w:t xml:space="preserve"> VNS Lab 7 - Task 2 – </w:t>
       </w:r>
       <w:r>
         <w:rPr>
@@ -3639,7 +3041,6 @@
         <w:lastRenderedPageBreak/>
         <w:t xml:space="preserve">Завдання №6 </w:t>
       </w:r>
-      <w:proofErr w:type="spellStart"/>
       <w:r>
         <w:rPr>
           <w:b/>
@@ -3649,19 +3050,7 @@
           <w:szCs w:val="26"/>
           <w:lang w:val="en-US"/>
         </w:rPr>
-        <w:t>Algotester</w:t>
-      </w:r>
-      <w:proofErr w:type="spellEnd"/>
-      <w:r>
-        <w:rPr>
-          <w:b/>
-          <w:bCs/>
-          <w:color w:val="000000"/>
-          <w:sz w:val="28"/>
-          <w:szCs w:val="26"/>
-          <w:lang w:val="en-US"/>
-        </w:rPr>
-        <w:t xml:space="preserve"> :</w:t>
+        <w:t>Algotester :</w:t>
       </w:r>
       <w:r>
         <w:rPr>
@@ -3757,7 +3146,6 @@
         </w:rPr>
         <w:t> зубів. Кожен зуб має коефіцієнт загостреності </w:t>
       </w:r>
-      <w:proofErr w:type="spellStart"/>
       <w:r>
         <w:rPr>
           <w:rStyle w:val="mjx-char"/>
@@ -3780,7 +3168,6 @@
         </w:rPr>
         <w:t>i</w:t>
       </w:r>
-      <w:proofErr w:type="spellEnd"/>
       <w:r>
         <w:rPr>
           <w:rFonts w:asciiTheme="minorHAnsi" w:hAnsiTheme="minorHAnsi" w:cstheme="minorHAnsi"/>
@@ -3968,7 +3355,6 @@
         </w:rPr>
         <w:t> цілих чисел </w:t>
       </w:r>
-      <w:proofErr w:type="spellStart"/>
       <w:r>
         <w:rPr>
           <w:rStyle w:val="mjx-char"/>
@@ -3980,7 +3366,6 @@
         </w:rPr>
         <w:t>ai</w:t>
       </w:r>
-      <w:proofErr w:type="spellEnd"/>
       <w:r>
         <w:rPr>
           <w:rFonts w:asciiTheme="minorHAnsi" w:hAnsiTheme="minorHAnsi" w:cstheme="minorHAnsi"/>
@@ -4030,7 +3415,6 @@
         </w:rPr>
         <w:t xml:space="preserve">Завдання №7 </w:t>
       </w:r>
-      <w:proofErr w:type="spellStart"/>
       <w:r>
         <w:rPr>
           <w:b/>
@@ -4040,19 +3424,7 @@
           <w:szCs w:val="26"/>
           <w:lang w:val="en-US"/>
         </w:rPr>
-        <w:t>Algotester</w:t>
-      </w:r>
-      <w:proofErr w:type="spellEnd"/>
-      <w:r>
-        <w:rPr>
-          <w:b/>
-          <w:bCs/>
-          <w:color w:val="000000"/>
-          <w:sz w:val="28"/>
-          <w:szCs w:val="26"/>
-          <w:lang w:val="en-US"/>
-        </w:rPr>
-        <w:t xml:space="preserve"> :</w:t>
+        <w:t>Algotester :</w:t>
       </w:r>
       <w:r>
         <w:rPr>
@@ -4064,62 +3436,16 @@
         </w:rPr>
         <w:t xml:space="preserve"> </w:t>
       </w:r>
-      <w:proofErr w:type="spellStart"/>
-      <w:r>
-        <w:rPr>
-          <w:b/>
-          <w:bCs/>
-          <w:color w:val="000000"/>
-          <w:sz w:val="28"/>
-          <w:szCs w:val="26"/>
-        </w:rPr>
-        <w:t>Спекотнi</w:t>
-      </w:r>
-      <w:proofErr w:type="spellEnd"/>
-      <w:r>
-        <w:rPr>
-          <w:b/>
-          <w:bCs/>
-          <w:color w:val="000000"/>
-          <w:sz w:val="28"/>
-          <w:szCs w:val="26"/>
-        </w:rPr>
-        <w:t xml:space="preserve"> </w:t>
-      </w:r>
-      <w:proofErr w:type="spellStart"/>
-      <w:r>
-        <w:rPr>
-          <w:b/>
-          <w:bCs/>
-          <w:color w:val="000000"/>
-          <w:sz w:val="28"/>
-          <w:szCs w:val="26"/>
-        </w:rPr>
-        <w:t>днi</w:t>
-      </w:r>
-      <w:proofErr w:type="spellEnd"/>
-      <w:r>
-        <w:rPr>
-          <w:b/>
-          <w:bCs/>
-          <w:color w:val="000000"/>
-          <w:sz w:val="28"/>
-          <w:szCs w:val="26"/>
-        </w:rPr>
-        <w:t xml:space="preserve"> </w:t>
-      </w:r>
-      <w:proofErr w:type="spellStart"/>
-      <w:r>
-        <w:rPr>
-          <w:b/>
-          <w:bCs/>
-          <w:color w:val="000000"/>
-          <w:sz w:val="28"/>
-          <w:szCs w:val="26"/>
-        </w:rPr>
-        <w:t>пiнгвiнiв</w:t>
-      </w:r>
-      <w:proofErr w:type="spellEnd"/>
+      <w:r>
+        <w:rPr>
+          <w:b/>
+          <w:bCs/>
+          <w:color w:val="000000"/>
+          <w:sz w:val="28"/>
+          <w:szCs w:val="26"/>
+        </w:rPr>
+        <w:t>Спекотнi днi пiнгвiнiв</w:t>
+      </w:r>
     </w:p>
     <w:p>
       <w:pPr>
@@ -4150,27 +3476,7 @@
           <w:sz w:val="26"/>
           <w:szCs w:val="26"/>
         </w:rPr>
-        <w:t xml:space="preserve">Ви собі навіть уявити не можете, як же </w:t>
-      </w:r>
-      <w:proofErr w:type="spellStart"/>
-      <w:r>
-        <w:rPr>
-          <w:rFonts w:asciiTheme="minorHAnsi" w:hAnsiTheme="minorHAnsi" w:cstheme="minorHAnsi"/>
-          <w:color w:val="333333"/>
-          <w:sz w:val="26"/>
-          <w:szCs w:val="26"/>
-        </w:rPr>
-        <w:t>спекотно</w:t>
-      </w:r>
-      <w:proofErr w:type="spellEnd"/>
-      <w:r>
-        <w:rPr>
-          <w:rFonts w:asciiTheme="minorHAnsi" w:hAnsiTheme="minorHAnsi" w:cstheme="minorHAnsi"/>
-          <w:color w:val="333333"/>
-          <w:sz w:val="26"/>
-          <w:szCs w:val="26"/>
-        </w:rPr>
-        <w:t xml:space="preserve"> пінгвінам на Мадагаскарі. Щоб хоч трішки охолодитись, вони випивають безалкогольні коктейлі, однак і з цим проблемно — руки не пристосовані до такого способу життя. Вам потрібно допомогти визначити пінгвінам, чи зможуть вони випити коктейль, що лежить на столі.</w:t>
+        <w:t>Ви собі навіть уявити не можете, як же спекотно пінгвінам на Мадагаскарі. Щоб хоч трішки охолодитись, вони випивають безалкогольні коктейлі, однак і з цим проблемно — руки не пристосовані до такого способу життя. Вам потрібно допомогти визначити пінгвінам, чи зможуть вони випити коктейль, що лежить на столі.</w:t>
       </w:r>
     </w:p>
     <w:p>
@@ -4427,45 +3733,8 @@
           <w:sz w:val="26"/>
           <w:szCs w:val="26"/>
         </w:rPr>
-        <w:t xml:space="preserve">Якщо </w:t>
-      </w:r>
-      <w:proofErr w:type="spellStart"/>
-      <w:r>
-        <w:rPr>
-          <w:rFonts w:asciiTheme="minorHAnsi" w:hAnsiTheme="minorHAnsi" w:cstheme="minorHAnsi"/>
-          <w:sz w:val="26"/>
-          <w:szCs w:val="26"/>
-        </w:rPr>
-        <w:t>пiнгвiн</w:t>
-      </w:r>
-      <w:proofErr w:type="spellEnd"/>
-      <w:r>
-        <w:rPr>
-          <w:rFonts w:asciiTheme="minorHAnsi" w:hAnsiTheme="minorHAnsi" w:cstheme="minorHAnsi"/>
-          <w:sz w:val="26"/>
-          <w:szCs w:val="26"/>
-        </w:rPr>
-        <w:t xml:space="preserve"> зможе випити коктейль, </w:t>
-      </w:r>
-      <w:proofErr w:type="spellStart"/>
-      <w:r>
-        <w:rPr>
-          <w:rFonts w:asciiTheme="minorHAnsi" w:hAnsiTheme="minorHAnsi" w:cstheme="minorHAnsi"/>
-          <w:sz w:val="26"/>
-          <w:szCs w:val="26"/>
-        </w:rPr>
-        <w:t>виведiть</w:t>
-      </w:r>
-      <w:proofErr w:type="spellEnd"/>
-      <w:r>
-        <w:rPr>
-          <w:rFonts w:asciiTheme="minorHAnsi" w:hAnsiTheme="minorHAnsi" w:cstheme="minorHAnsi"/>
-          <w:sz w:val="26"/>
-          <w:szCs w:val="26"/>
-        </w:rPr>
-        <w:t xml:space="preserve"> рядок </w:t>
-      </w:r>
-      <w:proofErr w:type="spellStart"/>
+        <w:t>Якщо пiнгвiн зможе випити коктейль, виведiть рядок </w:t>
+      </w:r>
       <w:r>
         <w:rPr>
           <w:rStyle w:val="HTML"/>
@@ -4474,9 +3743,16 @@
           <w:szCs w:val="26"/>
           <w:shd w:val="clear" w:color="auto" w:fill="F9F2F4"/>
         </w:rPr>
-        <w:t>Three</w:t>
-      </w:r>
-      <w:proofErr w:type="spellEnd"/>
+        <w:t>Three times Sex on the Beach, please!</w:t>
+      </w:r>
+      <w:r>
+        <w:rPr>
+          <w:rFonts w:asciiTheme="minorHAnsi" w:hAnsiTheme="minorHAnsi" w:cstheme="minorHAnsi"/>
+          <w:sz w:val="26"/>
+          <w:szCs w:val="26"/>
+        </w:rPr>
+        <w:t>, в протилежному випадку — </w:t>
+      </w:r>
       <w:r>
         <w:rPr>
           <w:rStyle w:val="HTML"/>
@@ -4485,257 +3761,7 @@
           <w:szCs w:val="26"/>
           <w:shd w:val="clear" w:color="auto" w:fill="F9F2F4"/>
         </w:rPr>
-        <w:t xml:space="preserve"> </w:t>
-      </w:r>
-      <w:proofErr w:type="spellStart"/>
-      <w:r>
-        <w:rPr>
-          <w:rStyle w:val="HTML"/>
-          <w:rFonts w:asciiTheme="minorHAnsi" w:hAnsiTheme="minorHAnsi" w:cstheme="minorHAnsi"/>
-          <w:sz w:val="26"/>
-          <w:szCs w:val="26"/>
-          <w:shd w:val="clear" w:color="auto" w:fill="F9F2F4"/>
-        </w:rPr>
-        <w:t>times</w:t>
-      </w:r>
-      <w:proofErr w:type="spellEnd"/>
-      <w:r>
-        <w:rPr>
-          <w:rStyle w:val="HTML"/>
-          <w:rFonts w:asciiTheme="minorHAnsi" w:hAnsiTheme="minorHAnsi" w:cstheme="minorHAnsi"/>
-          <w:sz w:val="26"/>
-          <w:szCs w:val="26"/>
-          <w:shd w:val="clear" w:color="auto" w:fill="F9F2F4"/>
-        </w:rPr>
-        <w:t xml:space="preserve"> </w:t>
-      </w:r>
-      <w:proofErr w:type="spellStart"/>
-      <w:r>
-        <w:rPr>
-          <w:rStyle w:val="HTML"/>
-          <w:rFonts w:asciiTheme="minorHAnsi" w:hAnsiTheme="minorHAnsi" w:cstheme="minorHAnsi"/>
-          <w:sz w:val="26"/>
-          <w:szCs w:val="26"/>
-          <w:shd w:val="clear" w:color="auto" w:fill="F9F2F4"/>
-        </w:rPr>
-        <w:t>Sex</w:t>
-      </w:r>
-      <w:proofErr w:type="spellEnd"/>
-      <w:r>
-        <w:rPr>
-          <w:rStyle w:val="HTML"/>
-          <w:rFonts w:asciiTheme="minorHAnsi" w:hAnsiTheme="minorHAnsi" w:cstheme="minorHAnsi"/>
-          <w:sz w:val="26"/>
-          <w:szCs w:val="26"/>
-          <w:shd w:val="clear" w:color="auto" w:fill="F9F2F4"/>
-        </w:rPr>
-        <w:t xml:space="preserve"> </w:t>
-      </w:r>
-      <w:proofErr w:type="spellStart"/>
-      <w:r>
-        <w:rPr>
-          <w:rStyle w:val="HTML"/>
-          <w:rFonts w:asciiTheme="minorHAnsi" w:hAnsiTheme="minorHAnsi" w:cstheme="minorHAnsi"/>
-          <w:sz w:val="26"/>
-          <w:szCs w:val="26"/>
-          <w:shd w:val="clear" w:color="auto" w:fill="F9F2F4"/>
-        </w:rPr>
-        <w:t>on</w:t>
-      </w:r>
-      <w:proofErr w:type="spellEnd"/>
-      <w:r>
-        <w:rPr>
-          <w:rStyle w:val="HTML"/>
-          <w:rFonts w:asciiTheme="minorHAnsi" w:hAnsiTheme="minorHAnsi" w:cstheme="minorHAnsi"/>
-          <w:sz w:val="26"/>
-          <w:szCs w:val="26"/>
-          <w:shd w:val="clear" w:color="auto" w:fill="F9F2F4"/>
-        </w:rPr>
-        <w:t xml:space="preserve"> </w:t>
-      </w:r>
-      <w:proofErr w:type="spellStart"/>
-      <w:r>
-        <w:rPr>
-          <w:rStyle w:val="HTML"/>
-          <w:rFonts w:asciiTheme="minorHAnsi" w:hAnsiTheme="minorHAnsi" w:cstheme="minorHAnsi"/>
-          <w:sz w:val="26"/>
-          <w:szCs w:val="26"/>
-          <w:shd w:val="clear" w:color="auto" w:fill="F9F2F4"/>
-        </w:rPr>
-        <w:t>the</w:t>
-      </w:r>
-      <w:proofErr w:type="spellEnd"/>
-      <w:r>
-        <w:rPr>
-          <w:rStyle w:val="HTML"/>
-          <w:rFonts w:asciiTheme="minorHAnsi" w:hAnsiTheme="minorHAnsi" w:cstheme="minorHAnsi"/>
-          <w:sz w:val="26"/>
-          <w:szCs w:val="26"/>
-          <w:shd w:val="clear" w:color="auto" w:fill="F9F2F4"/>
-        </w:rPr>
-        <w:t xml:space="preserve"> </w:t>
-      </w:r>
-      <w:proofErr w:type="spellStart"/>
-      <w:r>
-        <w:rPr>
-          <w:rStyle w:val="HTML"/>
-          <w:rFonts w:asciiTheme="minorHAnsi" w:hAnsiTheme="minorHAnsi" w:cstheme="minorHAnsi"/>
-          <w:sz w:val="26"/>
-          <w:szCs w:val="26"/>
-          <w:shd w:val="clear" w:color="auto" w:fill="F9F2F4"/>
-        </w:rPr>
-        <w:t>Beach</w:t>
-      </w:r>
-      <w:proofErr w:type="spellEnd"/>
-      <w:r>
-        <w:rPr>
-          <w:rStyle w:val="HTML"/>
-          <w:rFonts w:asciiTheme="minorHAnsi" w:hAnsiTheme="minorHAnsi" w:cstheme="minorHAnsi"/>
-          <w:sz w:val="26"/>
-          <w:szCs w:val="26"/>
-          <w:shd w:val="clear" w:color="auto" w:fill="F9F2F4"/>
-        </w:rPr>
-        <w:t xml:space="preserve">, </w:t>
-      </w:r>
-      <w:proofErr w:type="spellStart"/>
-      <w:r>
-        <w:rPr>
-          <w:rStyle w:val="HTML"/>
-          <w:rFonts w:asciiTheme="minorHAnsi" w:hAnsiTheme="minorHAnsi" w:cstheme="minorHAnsi"/>
-          <w:sz w:val="26"/>
-          <w:szCs w:val="26"/>
-          <w:shd w:val="clear" w:color="auto" w:fill="F9F2F4"/>
-        </w:rPr>
-        <w:t>please</w:t>
-      </w:r>
-      <w:proofErr w:type="spellEnd"/>
-      <w:r>
-        <w:rPr>
-          <w:rStyle w:val="HTML"/>
-          <w:rFonts w:asciiTheme="minorHAnsi" w:hAnsiTheme="minorHAnsi" w:cstheme="minorHAnsi"/>
-          <w:sz w:val="26"/>
-          <w:szCs w:val="26"/>
-          <w:shd w:val="clear" w:color="auto" w:fill="F9F2F4"/>
-        </w:rPr>
-        <w:t>!</w:t>
-      </w:r>
-      <w:r>
-        <w:rPr>
-          <w:rFonts w:asciiTheme="minorHAnsi" w:hAnsiTheme="minorHAnsi" w:cstheme="minorHAnsi"/>
-          <w:sz w:val="26"/>
-          <w:szCs w:val="26"/>
-        </w:rPr>
-        <w:t>, в протилежному випадку — </w:t>
-      </w:r>
-      <w:proofErr w:type="spellStart"/>
-      <w:r>
-        <w:rPr>
-          <w:rStyle w:val="HTML"/>
-          <w:rFonts w:asciiTheme="minorHAnsi" w:hAnsiTheme="minorHAnsi" w:cstheme="minorHAnsi"/>
-          <w:sz w:val="26"/>
-          <w:szCs w:val="26"/>
-          <w:shd w:val="clear" w:color="auto" w:fill="F9F2F4"/>
-        </w:rPr>
-        <w:t>Forget</w:t>
-      </w:r>
-      <w:proofErr w:type="spellEnd"/>
-      <w:r>
-        <w:rPr>
-          <w:rStyle w:val="HTML"/>
-          <w:rFonts w:asciiTheme="minorHAnsi" w:hAnsiTheme="minorHAnsi" w:cstheme="minorHAnsi"/>
-          <w:sz w:val="26"/>
-          <w:szCs w:val="26"/>
-          <w:shd w:val="clear" w:color="auto" w:fill="F9F2F4"/>
-        </w:rPr>
-        <w:t xml:space="preserve"> </w:t>
-      </w:r>
-      <w:proofErr w:type="spellStart"/>
-      <w:r>
-        <w:rPr>
-          <w:rStyle w:val="HTML"/>
-          <w:rFonts w:asciiTheme="minorHAnsi" w:hAnsiTheme="minorHAnsi" w:cstheme="minorHAnsi"/>
-          <w:sz w:val="26"/>
-          <w:szCs w:val="26"/>
-          <w:shd w:val="clear" w:color="auto" w:fill="F9F2F4"/>
-        </w:rPr>
-        <w:t>about</w:t>
-      </w:r>
-      <w:proofErr w:type="spellEnd"/>
-      <w:r>
-        <w:rPr>
-          <w:rStyle w:val="HTML"/>
-          <w:rFonts w:asciiTheme="minorHAnsi" w:hAnsiTheme="minorHAnsi" w:cstheme="minorHAnsi"/>
-          <w:sz w:val="26"/>
-          <w:szCs w:val="26"/>
-          <w:shd w:val="clear" w:color="auto" w:fill="F9F2F4"/>
-        </w:rPr>
-        <w:t xml:space="preserve"> </w:t>
-      </w:r>
-      <w:proofErr w:type="spellStart"/>
-      <w:r>
-        <w:rPr>
-          <w:rStyle w:val="HTML"/>
-          <w:rFonts w:asciiTheme="minorHAnsi" w:hAnsiTheme="minorHAnsi" w:cstheme="minorHAnsi"/>
-          <w:sz w:val="26"/>
-          <w:szCs w:val="26"/>
-          <w:shd w:val="clear" w:color="auto" w:fill="F9F2F4"/>
-        </w:rPr>
-        <w:t>the</w:t>
-      </w:r>
-      <w:proofErr w:type="spellEnd"/>
-      <w:r>
-        <w:rPr>
-          <w:rStyle w:val="HTML"/>
-          <w:rFonts w:asciiTheme="minorHAnsi" w:hAnsiTheme="minorHAnsi" w:cstheme="minorHAnsi"/>
-          <w:sz w:val="26"/>
-          <w:szCs w:val="26"/>
-          <w:shd w:val="clear" w:color="auto" w:fill="F9F2F4"/>
-        </w:rPr>
-        <w:t xml:space="preserve"> </w:t>
-      </w:r>
-      <w:proofErr w:type="spellStart"/>
-      <w:r>
-        <w:rPr>
-          <w:rStyle w:val="HTML"/>
-          <w:rFonts w:asciiTheme="minorHAnsi" w:hAnsiTheme="minorHAnsi" w:cstheme="minorHAnsi"/>
-          <w:sz w:val="26"/>
-          <w:szCs w:val="26"/>
-          <w:shd w:val="clear" w:color="auto" w:fill="F9F2F4"/>
-        </w:rPr>
-        <w:t>cocktails</w:t>
-      </w:r>
-      <w:proofErr w:type="spellEnd"/>
-      <w:r>
-        <w:rPr>
-          <w:rStyle w:val="HTML"/>
-          <w:rFonts w:asciiTheme="minorHAnsi" w:hAnsiTheme="minorHAnsi" w:cstheme="minorHAnsi"/>
-          <w:sz w:val="26"/>
-          <w:szCs w:val="26"/>
-          <w:shd w:val="clear" w:color="auto" w:fill="F9F2F4"/>
-        </w:rPr>
-        <w:t xml:space="preserve">, </w:t>
-      </w:r>
-      <w:proofErr w:type="spellStart"/>
-      <w:r>
-        <w:rPr>
-          <w:rStyle w:val="HTML"/>
-          <w:rFonts w:asciiTheme="minorHAnsi" w:hAnsiTheme="minorHAnsi" w:cstheme="minorHAnsi"/>
-          <w:sz w:val="26"/>
-          <w:szCs w:val="26"/>
-          <w:shd w:val="clear" w:color="auto" w:fill="F9F2F4"/>
-        </w:rPr>
-        <w:t>man</w:t>
-      </w:r>
-      <w:proofErr w:type="spellEnd"/>
-      <w:r>
-        <w:rPr>
-          <w:rStyle w:val="HTML"/>
-          <w:rFonts w:asciiTheme="minorHAnsi" w:hAnsiTheme="minorHAnsi" w:cstheme="minorHAnsi"/>
-          <w:sz w:val="26"/>
-          <w:szCs w:val="26"/>
-          <w:shd w:val="clear" w:color="auto" w:fill="F9F2F4"/>
-        </w:rPr>
-        <w:t>!</w:t>
+        <w:t>Forget about the cocktails, man!</w:t>
       </w:r>
       <w:r>
         <w:rPr>
@@ -5024,61 +4050,17 @@
           <w:sz w:val="28"/>
           <w:szCs w:val="26"/>
         </w:rPr>
-        <w:t xml:space="preserve">Завдання №2 VNS </w:t>
-      </w:r>
-      <w:proofErr w:type="spellStart"/>
-      <w:r>
-        <w:rPr>
-          <w:b/>
-          <w:bCs/>
-          <w:color w:val="000000"/>
-          <w:sz w:val="28"/>
-          <w:szCs w:val="26"/>
-        </w:rPr>
-        <w:t>Lab</w:t>
-      </w:r>
-      <w:proofErr w:type="spellEnd"/>
-      <w:r>
-        <w:rPr>
-          <w:b/>
-          <w:bCs/>
-          <w:color w:val="000000"/>
-          <w:sz w:val="28"/>
-          <w:szCs w:val="26"/>
-        </w:rPr>
-        <w:t xml:space="preserve"> 2</w:t>
-      </w:r>
-      <w:r>
-        <w:rPr>
-          <w:b/>
-          <w:bCs/>
-          <w:color w:val="000000"/>
-          <w:sz w:val="28"/>
-          <w:szCs w:val="26"/>
-        </w:rPr>
-        <w:t xml:space="preserve"> - </w:t>
-      </w:r>
-      <w:proofErr w:type="spellStart"/>
-      <w:r>
-        <w:rPr>
-          <w:b/>
-          <w:bCs/>
-          <w:color w:val="000000"/>
-          <w:sz w:val="28"/>
-          <w:szCs w:val="26"/>
-        </w:rPr>
-        <w:t>Task</w:t>
-      </w:r>
-      <w:proofErr w:type="spellEnd"/>
-      <w:r>
-        <w:rPr>
-          <w:b/>
-          <w:bCs/>
-          <w:color w:val="000000"/>
-          <w:sz w:val="28"/>
-          <w:szCs w:val="26"/>
-        </w:rPr>
-        <w:t xml:space="preserve"> 1</w:t>
+        <w:t>Завдання №2 VNS Lab 2</w:t>
+      </w:r>
+      <w:r>
+        <w:rPr>
+          <w:b/>
+          <w:bCs/>
+          <w:color w:val="000000"/>
+          <w:sz w:val="28"/>
+          <w:szCs w:val="26"/>
+        </w:rPr>
+        <w:t xml:space="preserve"> - Task 1</w:t>
       </w:r>
       <w:r>
         <w:rPr>
@@ -5216,61 +4198,17 @@
           <w:szCs w:val="26"/>
         </w:rPr>
         <w:lastRenderedPageBreak/>
-        <w:t xml:space="preserve">Завдання №3 VNS </w:t>
-      </w:r>
-      <w:proofErr w:type="spellStart"/>
-      <w:r>
-        <w:rPr>
-          <w:b/>
-          <w:bCs/>
-          <w:color w:val="000000"/>
-          <w:sz w:val="28"/>
-          <w:szCs w:val="26"/>
-        </w:rPr>
-        <w:t>Lab</w:t>
-      </w:r>
-      <w:proofErr w:type="spellEnd"/>
-      <w:r>
-        <w:rPr>
-          <w:b/>
-          <w:bCs/>
-          <w:color w:val="000000"/>
-          <w:sz w:val="28"/>
-          <w:szCs w:val="26"/>
-        </w:rPr>
-        <w:t xml:space="preserve"> 3</w:t>
-      </w:r>
-      <w:r>
-        <w:rPr>
-          <w:b/>
-          <w:bCs/>
-          <w:color w:val="000000"/>
-          <w:sz w:val="28"/>
-          <w:szCs w:val="26"/>
-        </w:rPr>
-        <w:t xml:space="preserve"> - </w:t>
-      </w:r>
-      <w:proofErr w:type="spellStart"/>
-      <w:r>
-        <w:rPr>
-          <w:b/>
-          <w:bCs/>
-          <w:color w:val="000000"/>
-          <w:sz w:val="28"/>
-          <w:szCs w:val="26"/>
-        </w:rPr>
-        <w:t>Task</w:t>
-      </w:r>
-      <w:proofErr w:type="spellEnd"/>
-      <w:r>
-        <w:rPr>
-          <w:b/>
-          <w:bCs/>
-          <w:color w:val="000000"/>
-          <w:sz w:val="28"/>
-          <w:szCs w:val="26"/>
-        </w:rPr>
-        <w:t xml:space="preserve"> 1</w:t>
+        <w:t>Завдання №3 VNS Lab 3</w:t>
+      </w:r>
+      <w:r>
+        <w:rPr>
+          <w:b/>
+          <w:bCs/>
+          <w:color w:val="000000"/>
+          <w:sz w:val="28"/>
+          <w:szCs w:val="26"/>
+        </w:rPr>
+        <w:t xml:space="preserve"> - Task 1</w:t>
       </w:r>
       <w:r>
         <w:rPr>
@@ -5433,61 +4371,17 @@
           <w:sz w:val="28"/>
           <w:szCs w:val="26"/>
         </w:rPr>
-        <w:t xml:space="preserve">Завдання №4 VNS </w:t>
-      </w:r>
-      <w:proofErr w:type="spellStart"/>
-      <w:r>
-        <w:rPr>
-          <w:b/>
-          <w:bCs/>
-          <w:color w:val="000000"/>
-          <w:sz w:val="28"/>
-          <w:szCs w:val="26"/>
-        </w:rPr>
-        <w:t>Lab</w:t>
-      </w:r>
-      <w:proofErr w:type="spellEnd"/>
-      <w:r>
-        <w:rPr>
-          <w:b/>
-          <w:bCs/>
-          <w:color w:val="000000"/>
-          <w:sz w:val="28"/>
-          <w:szCs w:val="26"/>
-        </w:rPr>
-        <w:t xml:space="preserve"> 7</w:t>
-      </w:r>
-      <w:r>
-        <w:rPr>
-          <w:b/>
-          <w:bCs/>
-          <w:color w:val="000000"/>
-          <w:sz w:val="28"/>
-          <w:szCs w:val="26"/>
-        </w:rPr>
-        <w:t xml:space="preserve"> - </w:t>
-      </w:r>
-      <w:proofErr w:type="spellStart"/>
-      <w:r>
-        <w:rPr>
-          <w:b/>
-          <w:bCs/>
-          <w:color w:val="000000"/>
-          <w:sz w:val="28"/>
-          <w:szCs w:val="26"/>
-        </w:rPr>
-        <w:t>Task</w:t>
-      </w:r>
-      <w:proofErr w:type="spellEnd"/>
-      <w:r>
-        <w:rPr>
-          <w:b/>
-          <w:bCs/>
-          <w:color w:val="000000"/>
-          <w:sz w:val="28"/>
-          <w:szCs w:val="26"/>
-        </w:rPr>
-        <w:t xml:space="preserve"> 1</w:t>
+        <w:t>Завдання №4 VNS Lab 7</w:t>
+      </w:r>
+      <w:r>
+        <w:rPr>
+          <w:b/>
+          <w:bCs/>
+          <w:color w:val="000000"/>
+          <w:sz w:val="28"/>
+          <w:szCs w:val="26"/>
+        </w:rPr>
+        <w:t xml:space="preserve"> - Task 1</w:t>
       </w:r>
       <w:r>
         <w:rPr>
@@ -5656,51 +4550,7 @@
           <w:szCs w:val="26"/>
         </w:rPr>
         <w:lastRenderedPageBreak/>
-        <w:t xml:space="preserve">Завдання №5 VNS </w:t>
-      </w:r>
-      <w:proofErr w:type="spellStart"/>
-      <w:r>
-        <w:rPr>
-          <w:b/>
-          <w:bCs/>
-          <w:color w:val="000000"/>
-          <w:sz w:val="28"/>
-          <w:szCs w:val="26"/>
-        </w:rPr>
-        <w:t>Lab</w:t>
-      </w:r>
-      <w:proofErr w:type="spellEnd"/>
-      <w:r>
-        <w:rPr>
-          <w:b/>
-          <w:bCs/>
-          <w:color w:val="000000"/>
-          <w:sz w:val="28"/>
-          <w:szCs w:val="26"/>
-        </w:rPr>
-        <w:t xml:space="preserve"> 7 - </w:t>
-      </w:r>
-      <w:proofErr w:type="spellStart"/>
-      <w:r>
-        <w:rPr>
-          <w:b/>
-          <w:bCs/>
-          <w:color w:val="000000"/>
-          <w:sz w:val="28"/>
-          <w:szCs w:val="26"/>
-        </w:rPr>
-        <w:t>Task</w:t>
-      </w:r>
-      <w:proofErr w:type="spellEnd"/>
-      <w:r>
-        <w:rPr>
-          <w:b/>
-          <w:bCs/>
-          <w:color w:val="000000"/>
-          <w:sz w:val="28"/>
-          <w:szCs w:val="26"/>
-        </w:rPr>
-        <w:t xml:space="preserve"> 2 – </w:t>
+        <w:t xml:space="preserve">Завдання №5 VNS Lab 7 - Task 2 – </w:t>
       </w:r>
       <w:r>
         <w:rPr>
@@ -5844,7 +4694,6 @@
         </w:rPr>
         <w:t xml:space="preserve">Завдання №6 </w:t>
       </w:r>
-      <w:proofErr w:type="spellStart"/>
       <w:r>
         <w:rPr>
           <w:b/>
@@ -5854,19 +4703,7 @@
           <w:szCs w:val="26"/>
           <w:lang w:val="en-US"/>
         </w:rPr>
-        <w:t>Algotester</w:t>
-      </w:r>
-      <w:proofErr w:type="spellEnd"/>
-      <w:r>
-        <w:rPr>
-          <w:b/>
-          <w:bCs/>
-          <w:color w:val="000000"/>
-          <w:sz w:val="28"/>
-          <w:szCs w:val="26"/>
-          <w:lang w:val="en-US"/>
-        </w:rPr>
-        <w:t xml:space="preserve"> :</w:t>
+        <w:t>Algotester :</w:t>
       </w:r>
       <w:r>
         <w:rPr>
@@ -6064,7 +4901,6 @@
         <w:lastRenderedPageBreak/>
         <w:t xml:space="preserve">Завдання №7 </w:t>
       </w:r>
-      <w:proofErr w:type="spellStart"/>
       <w:r>
         <w:rPr>
           <w:b/>
@@ -6074,19 +4910,7 @@
           <w:szCs w:val="26"/>
           <w:lang w:val="en-US"/>
         </w:rPr>
-        <w:t>Algotester</w:t>
-      </w:r>
-      <w:proofErr w:type="spellEnd"/>
-      <w:r>
-        <w:rPr>
-          <w:b/>
-          <w:bCs/>
-          <w:color w:val="000000"/>
-          <w:sz w:val="28"/>
-          <w:szCs w:val="26"/>
-          <w:lang w:val="en-US"/>
-        </w:rPr>
-        <w:t xml:space="preserve"> :</w:t>
+        <w:t>Algotester :</w:t>
       </w:r>
       <w:r>
         <w:rPr>
@@ -6098,62 +4922,16 @@
         </w:rPr>
         <w:t xml:space="preserve"> </w:t>
       </w:r>
-      <w:proofErr w:type="spellStart"/>
-      <w:r>
-        <w:rPr>
-          <w:b/>
-          <w:bCs/>
-          <w:color w:val="000000"/>
-          <w:sz w:val="28"/>
-          <w:szCs w:val="26"/>
-        </w:rPr>
-        <w:t>Спекотнi</w:t>
-      </w:r>
-      <w:proofErr w:type="spellEnd"/>
-      <w:r>
-        <w:rPr>
-          <w:b/>
-          <w:bCs/>
-          <w:color w:val="000000"/>
-          <w:sz w:val="28"/>
-          <w:szCs w:val="26"/>
-        </w:rPr>
-        <w:t xml:space="preserve"> </w:t>
-      </w:r>
-      <w:proofErr w:type="spellStart"/>
-      <w:r>
-        <w:rPr>
-          <w:b/>
-          <w:bCs/>
-          <w:color w:val="000000"/>
-          <w:sz w:val="28"/>
-          <w:szCs w:val="26"/>
-        </w:rPr>
-        <w:t>днi</w:t>
-      </w:r>
-      <w:proofErr w:type="spellEnd"/>
-      <w:r>
-        <w:rPr>
-          <w:b/>
-          <w:bCs/>
-          <w:color w:val="000000"/>
-          <w:sz w:val="28"/>
-          <w:szCs w:val="26"/>
-        </w:rPr>
-        <w:t xml:space="preserve"> </w:t>
-      </w:r>
-      <w:proofErr w:type="spellStart"/>
-      <w:r>
-        <w:rPr>
-          <w:b/>
-          <w:bCs/>
-          <w:color w:val="000000"/>
-          <w:sz w:val="28"/>
-          <w:szCs w:val="26"/>
-        </w:rPr>
-        <w:t>пiнгвiнiв</w:t>
-      </w:r>
-      <w:proofErr w:type="spellEnd"/>
+      <w:r>
+        <w:rPr>
+          <w:b/>
+          <w:bCs/>
+          <w:color w:val="000000"/>
+          <w:sz w:val="28"/>
+          <w:szCs w:val="26"/>
+        </w:rPr>
+        <w:t>Спекотнi днi пiнгвiнiв</w:t>
+      </w:r>
     </w:p>
     <w:p>
       <w:pPr>
@@ -6336,13 +5114,8 @@
                         <w:txbxContent>
                           <w:p>
                             <w:r>
-                              <w:t xml:space="preserve">Створена спільна дошка в </w:t>
+                              <w:t>Створена спільна дошка в Trello</w:t>
                             </w:r>
-                            <w:proofErr w:type="spellStart"/>
-                            <w:r>
-                              <w:t>Trello</w:t>
-                            </w:r>
-                            <w:proofErr w:type="spellEnd"/>
                           </w:p>
                         </w:txbxContent>
                       </wps:txbx>
@@ -6699,7 +5472,6 @@
           <w:szCs w:val="26"/>
         </w:rPr>
       </w:pPr>
-      <w:proofErr w:type="spellStart"/>
       <w:r>
         <w:rPr>
           <w:rFonts w:asciiTheme="minorHAnsi" w:hAnsiTheme="minorHAnsi" w:cstheme="minorHAnsi"/>
@@ -6710,7 +5482,6 @@
         </w:rPr>
         <w:t>practice_work_team_tasks_yaryna_shcherban</w:t>
       </w:r>
-      <w:proofErr w:type="spellEnd"/>
       <w:r>
         <w:rPr>
           <w:rFonts w:asciiTheme="minorHAnsi" w:hAnsiTheme="minorHAnsi" w:cstheme="minorHAnsi"/>
@@ -6721,7 +5492,6 @@
         </w:rPr>
         <w:t>.</w:t>
       </w:r>
-      <w:proofErr w:type="spellStart"/>
       <w:r>
         <w:rPr>
           <w:rFonts w:asciiTheme="minorHAnsi" w:hAnsiTheme="minorHAnsi" w:cstheme="minorHAnsi"/>
@@ -6733,7 +5503,6 @@
         </w:rPr>
         <w:t>cpp</w:t>
       </w:r>
-      <w:proofErr w:type="spellEnd"/>
     </w:p>
     <w:p>
       <w:pPr>
@@ -6949,61 +5718,17 @@
           <w:sz w:val="28"/>
           <w:szCs w:val="26"/>
         </w:rPr>
-        <w:t xml:space="preserve">Завдання №2 VNS </w:t>
-      </w:r>
-      <w:proofErr w:type="spellStart"/>
-      <w:r>
-        <w:rPr>
-          <w:b/>
-          <w:bCs/>
-          <w:color w:val="000000"/>
-          <w:sz w:val="28"/>
-          <w:szCs w:val="26"/>
-        </w:rPr>
-        <w:t>Lab</w:t>
-      </w:r>
-      <w:proofErr w:type="spellEnd"/>
-      <w:r>
-        <w:rPr>
-          <w:b/>
-          <w:bCs/>
-          <w:color w:val="000000"/>
-          <w:sz w:val="28"/>
-          <w:szCs w:val="26"/>
-        </w:rPr>
-        <w:t xml:space="preserve"> 2</w:t>
-      </w:r>
-      <w:r>
-        <w:rPr>
-          <w:b/>
-          <w:bCs/>
-          <w:color w:val="000000"/>
-          <w:sz w:val="28"/>
-          <w:szCs w:val="26"/>
-        </w:rPr>
-        <w:t xml:space="preserve"> - </w:t>
-      </w:r>
-      <w:proofErr w:type="spellStart"/>
-      <w:r>
-        <w:rPr>
-          <w:b/>
-          <w:bCs/>
-          <w:color w:val="000000"/>
-          <w:sz w:val="28"/>
-          <w:szCs w:val="26"/>
-        </w:rPr>
-        <w:t>Task</w:t>
-      </w:r>
-      <w:proofErr w:type="spellEnd"/>
-      <w:r>
-        <w:rPr>
-          <w:b/>
-          <w:bCs/>
-          <w:color w:val="000000"/>
-          <w:sz w:val="28"/>
-          <w:szCs w:val="26"/>
-        </w:rPr>
-        <w:t xml:space="preserve"> 1</w:t>
+        <w:t>Завдання №2 VNS Lab 2</w:t>
+      </w:r>
+      <w:r>
+        <w:rPr>
+          <w:b/>
+          <w:bCs/>
+          <w:color w:val="000000"/>
+          <w:sz w:val="28"/>
+          <w:szCs w:val="26"/>
+        </w:rPr>
+        <w:t xml:space="preserve"> - Task 1</w:t>
       </w:r>
       <w:r>
         <w:rPr>
@@ -7062,7 +5787,6 @@
         </w:rPr>
         <w:t>.</w:t>
       </w:r>
-      <w:proofErr w:type="spellStart"/>
       <w:r>
         <w:rPr>
           <w:rFonts w:asciiTheme="minorHAnsi" w:hAnsiTheme="minorHAnsi" w:cstheme="minorHAnsi"/>
@@ -7074,7 +5798,6 @@
         </w:rPr>
         <w:t>cpp</w:t>
       </w:r>
-      <w:proofErr w:type="spellEnd"/>
     </w:p>
     <w:p>
       <w:pPr>
@@ -7171,61 +5894,17 @@
           <w:sz w:val="28"/>
           <w:szCs w:val="26"/>
         </w:rPr>
-        <w:t xml:space="preserve">Завдання №3 VNS </w:t>
-      </w:r>
-      <w:proofErr w:type="spellStart"/>
-      <w:r>
-        <w:rPr>
-          <w:b/>
-          <w:bCs/>
-          <w:color w:val="000000"/>
-          <w:sz w:val="28"/>
-          <w:szCs w:val="26"/>
-        </w:rPr>
-        <w:t>Lab</w:t>
-      </w:r>
-      <w:proofErr w:type="spellEnd"/>
-      <w:r>
-        <w:rPr>
-          <w:b/>
-          <w:bCs/>
-          <w:color w:val="000000"/>
-          <w:sz w:val="28"/>
-          <w:szCs w:val="26"/>
-        </w:rPr>
-        <w:t xml:space="preserve"> 3</w:t>
-      </w:r>
-      <w:r>
-        <w:rPr>
-          <w:b/>
-          <w:bCs/>
-          <w:color w:val="000000"/>
-          <w:sz w:val="28"/>
-          <w:szCs w:val="26"/>
-        </w:rPr>
-        <w:t xml:space="preserve"> - </w:t>
-      </w:r>
-      <w:proofErr w:type="spellStart"/>
-      <w:r>
-        <w:rPr>
-          <w:b/>
-          <w:bCs/>
-          <w:color w:val="000000"/>
-          <w:sz w:val="28"/>
-          <w:szCs w:val="26"/>
-        </w:rPr>
-        <w:t>Task</w:t>
-      </w:r>
-      <w:proofErr w:type="spellEnd"/>
-      <w:r>
-        <w:rPr>
-          <w:b/>
-          <w:bCs/>
-          <w:color w:val="000000"/>
-          <w:sz w:val="28"/>
-          <w:szCs w:val="26"/>
-        </w:rPr>
-        <w:t xml:space="preserve"> 1</w:t>
+        <w:t>Завдання №3 VNS Lab 3</w:t>
+      </w:r>
+      <w:r>
+        <w:rPr>
+          <w:b/>
+          <w:bCs/>
+          <w:color w:val="000000"/>
+          <w:sz w:val="28"/>
+          <w:szCs w:val="26"/>
+        </w:rPr>
+        <w:t xml:space="preserve"> - Task 1</w:t>
       </w:r>
       <w:r>
         <w:rPr>
@@ -7284,7 +5963,6 @@
         </w:rPr>
         <w:t>.</w:t>
       </w:r>
-      <w:proofErr w:type="spellStart"/>
       <w:r>
         <w:rPr>
           <w:rFonts w:asciiTheme="minorHAnsi" w:hAnsiTheme="minorHAnsi" w:cstheme="minorHAnsi"/>
@@ -7296,7 +5974,6 @@
         </w:rPr>
         <w:t>cpp</w:t>
       </w:r>
-      <w:proofErr w:type="spellEnd"/>
     </w:p>
     <w:p>
       <w:pPr>
@@ -7464,61 +6141,17 @@
           <w:sz w:val="28"/>
           <w:szCs w:val="26"/>
         </w:rPr>
-        <w:t xml:space="preserve">Завдання №4 VNS </w:t>
-      </w:r>
-      <w:proofErr w:type="spellStart"/>
-      <w:r>
-        <w:rPr>
-          <w:b/>
-          <w:bCs/>
-          <w:color w:val="000000"/>
-          <w:sz w:val="28"/>
-          <w:szCs w:val="26"/>
-        </w:rPr>
-        <w:t>Lab</w:t>
-      </w:r>
-      <w:proofErr w:type="spellEnd"/>
-      <w:r>
-        <w:rPr>
-          <w:b/>
-          <w:bCs/>
-          <w:color w:val="000000"/>
-          <w:sz w:val="28"/>
-          <w:szCs w:val="26"/>
-        </w:rPr>
-        <w:t xml:space="preserve"> 7</w:t>
-      </w:r>
-      <w:r>
-        <w:rPr>
-          <w:b/>
-          <w:bCs/>
-          <w:color w:val="000000"/>
-          <w:sz w:val="28"/>
-          <w:szCs w:val="26"/>
-        </w:rPr>
-        <w:t xml:space="preserve"> - </w:t>
-      </w:r>
-      <w:proofErr w:type="spellStart"/>
-      <w:r>
-        <w:rPr>
-          <w:b/>
-          <w:bCs/>
-          <w:color w:val="000000"/>
-          <w:sz w:val="28"/>
-          <w:szCs w:val="26"/>
-        </w:rPr>
-        <w:t>Task</w:t>
-      </w:r>
-      <w:proofErr w:type="spellEnd"/>
-      <w:r>
-        <w:rPr>
-          <w:b/>
-          <w:bCs/>
-          <w:color w:val="000000"/>
-          <w:sz w:val="28"/>
-          <w:szCs w:val="26"/>
-        </w:rPr>
-        <w:t xml:space="preserve"> 1</w:t>
+        <w:t>Завдання №4 VNS Lab 7</w:t>
+      </w:r>
+      <w:r>
+        <w:rPr>
+          <w:b/>
+          <w:bCs/>
+          <w:color w:val="000000"/>
+          <w:sz w:val="28"/>
+          <w:szCs w:val="26"/>
+        </w:rPr>
+        <w:t xml:space="preserve"> - Task 1</w:t>
       </w:r>
       <w:r>
         <w:rPr>
@@ -7577,7 +6210,6 @@
         </w:rPr>
         <w:t>.</w:t>
       </w:r>
-      <w:proofErr w:type="spellStart"/>
       <w:r>
         <w:rPr>
           <w:rFonts w:asciiTheme="minorHAnsi" w:hAnsiTheme="minorHAnsi" w:cstheme="minorHAnsi"/>
@@ -7589,7 +6221,6 @@
         </w:rPr>
         <w:t>cpp</w:t>
       </w:r>
-      <w:proofErr w:type="spellEnd"/>
     </w:p>
     <w:p>
       <w:pPr>
@@ -7812,51 +6443,7 @@
           <w:sz w:val="28"/>
           <w:szCs w:val="26"/>
         </w:rPr>
-        <w:t xml:space="preserve">Завдання №5 VNS </w:t>
-      </w:r>
-      <w:proofErr w:type="spellStart"/>
-      <w:r>
-        <w:rPr>
-          <w:b/>
-          <w:bCs/>
-          <w:color w:val="000000"/>
-          <w:sz w:val="28"/>
-          <w:szCs w:val="26"/>
-        </w:rPr>
-        <w:t>Lab</w:t>
-      </w:r>
-      <w:proofErr w:type="spellEnd"/>
-      <w:r>
-        <w:rPr>
-          <w:b/>
-          <w:bCs/>
-          <w:color w:val="000000"/>
-          <w:sz w:val="28"/>
-          <w:szCs w:val="26"/>
-        </w:rPr>
-        <w:t xml:space="preserve"> 7 - </w:t>
-      </w:r>
-      <w:proofErr w:type="spellStart"/>
-      <w:r>
-        <w:rPr>
-          <w:b/>
-          <w:bCs/>
-          <w:color w:val="000000"/>
-          <w:sz w:val="28"/>
-          <w:szCs w:val="26"/>
-        </w:rPr>
-        <w:t>Task</w:t>
-      </w:r>
-      <w:proofErr w:type="spellEnd"/>
-      <w:r>
-        <w:rPr>
-          <w:b/>
-          <w:bCs/>
-          <w:color w:val="000000"/>
-          <w:sz w:val="28"/>
-          <w:szCs w:val="26"/>
-        </w:rPr>
-        <w:t xml:space="preserve"> 2 – </w:t>
+        <w:t xml:space="preserve">Завдання №5 VNS Lab 7 - Task 2 – </w:t>
       </w:r>
       <w:r>
         <w:rPr>
@@ -7905,7 +6492,6 @@
         </w:rPr>
         <w:t>.</w:t>
       </w:r>
-      <w:proofErr w:type="spellStart"/>
       <w:r>
         <w:rPr>
           <w:rFonts w:asciiTheme="minorHAnsi" w:hAnsiTheme="minorHAnsi" w:cstheme="minorHAnsi"/>
@@ -7917,7 +6503,6 @@
         </w:rPr>
         <w:t>cpp</w:t>
       </w:r>
-      <w:proofErr w:type="spellEnd"/>
     </w:p>
     <w:p>
       <w:pPr>
@@ -8060,8 +6645,6 @@
           <w:szCs w:val="26"/>
         </w:rPr>
       </w:pPr>
-      <w:bookmarkStart w:id="0" w:name="_GoBack"/>
-      <w:bookmarkEnd w:id="0"/>
     </w:p>
     <w:p>
       <w:pPr>
@@ -8104,7 +6687,6 @@
         <w:lastRenderedPageBreak/>
         <w:t xml:space="preserve">Завдання №6 </w:t>
       </w:r>
-      <w:proofErr w:type="spellStart"/>
       <w:r>
         <w:rPr>
           <w:b/>
@@ -8114,19 +6696,7 @@
           <w:szCs w:val="26"/>
           <w:lang w:val="en-US"/>
         </w:rPr>
-        <w:t>Algotester</w:t>
-      </w:r>
-      <w:proofErr w:type="spellEnd"/>
-      <w:r>
-        <w:rPr>
-          <w:b/>
-          <w:bCs/>
-          <w:color w:val="000000"/>
-          <w:sz w:val="28"/>
-          <w:szCs w:val="26"/>
-          <w:lang w:val="en-US"/>
-        </w:rPr>
-        <w:t xml:space="preserve"> :</w:t>
+        <w:t>Algotester :</w:t>
       </w:r>
       <w:r>
         <w:rPr>
@@ -8184,7 +6754,6 @@
         </w:rPr>
         <w:t>.</w:t>
       </w:r>
-      <w:proofErr w:type="spellStart"/>
       <w:r>
         <w:rPr>
           <w:rFonts w:asciiTheme="minorHAnsi" w:hAnsiTheme="minorHAnsi" w:cstheme="minorHAnsi"/>
@@ -8196,7 +6765,6 @@
         </w:rPr>
         <w:t>cpp</w:t>
       </w:r>
-      <w:proofErr w:type="spellEnd"/>
     </w:p>
     <w:p>
       <w:pPr>
@@ -8362,7 +6930,6 @@
         </w:rPr>
         <w:t xml:space="preserve">Завдання №7 </w:t>
       </w:r>
-      <w:proofErr w:type="spellStart"/>
       <w:r>
         <w:rPr>
           <w:b/>
@@ -8372,19 +6939,7 @@
           <w:szCs w:val="26"/>
           <w:lang w:val="en-US"/>
         </w:rPr>
-        <w:t>Algotester</w:t>
-      </w:r>
-      <w:proofErr w:type="spellEnd"/>
-      <w:r>
-        <w:rPr>
-          <w:b/>
-          <w:bCs/>
-          <w:color w:val="000000"/>
-          <w:sz w:val="28"/>
-          <w:szCs w:val="26"/>
-          <w:lang w:val="en-US"/>
-        </w:rPr>
-        <w:t xml:space="preserve"> :</w:t>
+        <w:t>Algotester :</w:t>
       </w:r>
       <w:r>
         <w:rPr>
@@ -8396,62 +6951,16 @@
         </w:rPr>
         <w:t xml:space="preserve"> </w:t>
       </w:r>
-      <w:proofErr w:type="spellStart"/>
-      <w:r>
-        <w:rPr>
-          <w:b/>
-          <w:bCs/>
-          <w:color w:val="000000"/>
-          <w:sz w:val="28"/>
-          <w:szCs w:val="26"/>
-        </w:rPr>
-        <w:t>Спекотнi</w:t>
-      </w:r>
-      <w:proofErr w:type="spellEnd"/>
-      <w:r>
-        <w:rPr>
-          <w:b/>
-          <w:bCs/>
-          <w:color w:val="000000"/>
-          <w:sz w:val="28"/>
-          <w:szCs w:val="26"/>
-        </w:rPr>
-        <w:t xml:space="preserve"> </w:t>
-      </w:r>
-      <w:proofErr w:type="spellStart"/>
-      <w:r>
-        <w:rPr>
-          <w:b/>
-          <w:bCs/>
-          <w:color w:val="000000"/>
-          <w:sz w:val="28"/>
-          <w:szCs w:val="26"/>
-        </w:rPr>
-        <w:t>днi</w:t>
-      </w:r>
-      <w:proofErr w:type="spellEnd"/>
-      <w:r>
-        <w:rPr>
-          <w:b/>
-          <w:bCs/>
-          <w:color w:val="000000"/>
-          <w:sz w:val="28"/>
-          <w:szCs w:val="26"/>
-        </w:rPr>
-        <w:t xml:space="preserve"> </w:t>
-      </w:r>
-      <w:proofErr w:type="spellStart"/>
-      <w:r>
-        <w:rPr>
-          <w:b/>
-          <w:bCs/>
-          <w:color w:val="000000"/>
-          <w:sz w:val="28"/>
-          <w:szCs w:val="26"/>
-        </w:rPr>
-        <w:t>пiнгвiнiв</w:t>
-      </w:r>
-      <w:proofErr w:type="spellEnd"/>
+      <w:r>
+        <w:rPr>
+          <w:b/>
+          <w:bCs/>
+          <w:color w:val="000000"/>
+          <w:sz w:val="28"/>
+          <w:szCs w:val="26"/>
+        </w:rPr>
+        <w:t>Спекотнi днi пiнгвiнiв</w:t>
+      </w:r>
     </w:p>
     <w:p>
       <w:pPr>
@@ -8488,7 +6997,6 @@
         </w:rPr>
         <w:t>.</w:t>
       </w:r>
-      <w:proofErr w:type="spellStart"/>
       <w:r>
         <w:rPr>
           <w:rFonts w:asciiTheme="minorHAnsi" w:hAnsiTheme="minorHAnsi" w:cstheme="minorHAnsi"/>
@@ -8500,7 +7008,6 @@
         </w:rPr>
         <w:t>cpp</w:t>
       </w:r>
-      <w:proofErr w:type="spellEnd"/>
     </w:p>
     <w:p>
       <w:pPr>
@@ -8927,61 +7434,17 @@
           <w:szCs w:val="26"/>
         </w:rPr>
         <w:lastRenderedPageBreak/>
-        <w:t xml:space="preserve">Завдання №2 VNS </w:t>
-      </w:r>
-      <w:proofErr w:type="spellStart"/>
-      <w:r>
-        <w:rPr>
-          <w:b/>
-          <w:bCs/>
-          <w:color w:val="000000"/>
-          <w:sz w:val="28"/>
-          <w:szCs w:val="26"/>
-        </w:rPr>
-        <w:t>Lab</w:t>
-      </w:r>
-      <w:proofErr w:type="spellEnd"/>
-      <w:r>
-        <w:rPr>
-          <w:b/>
-          <w:bCs/>
-          <w:color w:val="000000"/>
-          <w:sz w:val="28"/>
-          <w:szCs w:val="26"/>
-        </w:rPr>
-        <w:t xml:space="preserve"> 2</w:t>
-      </w:r>
-      <w:r>
-        <w:rPr>
-          <w:b/>
-          <w:bCs/>
-          <w:color w:val="000000"/>
-          <w:sz w:val="28"/>
-          <w:szCs w:val="26"/>
-        </w:rPr>
-        <w:t xml:space="preserve"> - </w:t>
-      </w:r>
-      <w:proofErr w:type="spellStart"/>
-      <w:r>
-        <w:rPr>
-          <w:b/>
-          <w:bCs/>
-          <w:color w:val="000000"/>
-          <w:sz w:val="28"/>
-          <w:szCs w:val="26"/>
-        </w:rPr>
-        <w:t>Task</w:t>
-      </w:r>
-      <w:proofErr w:type="spellEnd"/>
-      <w:r>
-        <w:rPr>
-          <w:b/>
-          <w:bCs/>
-          <w:color w:val="000000"/>
-          <w:sz w:val="28"/>
-          <w:szCs w:val="26"/>
-        </w:rPr>
-        <w:t xml:space="preserve"> 1</w:t>
+        <w:t>Завдання №2 VNS Lab 2</w:t>
+      </w:r>
+      <w:r>
+        <w:rPr>
+          <w:b/>
+          <w:bCs/>
+          <w:color w:val="000000"/>
+          <w:sz w:val="28"/>
+          <w:szCs w:val="26"/>
+        </w:rPr>
+        <w:t xml:space="preserve"> - Task 1</w:t>
       </w:r>
       <w:r>
         <w:rPr>
@@ -9119,61 +7582,17 @@
           <w:sz w:val="28"/>
           <w:szCs w:val="26"/>
         </w:rPr>
-        <w:t xml:space="preserve">Завдання №3 VNS </w:t>
-      </w:r>
-      <w:proofErr w:type="spellStart"/>
-      <w:r>
-        <w:rPr>
-          <w:b/>
-          <w:bCs/>
-          <w:color w:val="000000"/>
-          <w:sz w:val="28"/>
-          <w:szCs w:val="26"/>
-        </w:rPr>
-        <w:t>Lab</w:t>
-      </w:r>
-      <w:proofErr w:type="spellEnd"/>
-      <w:r>
-        <w:rPr>
-          <w:b/>
-          <w:bCs/>
-          <w:color w:val="000000"/>
-          <w:sz w:val="28"/>
-          <w:szCs w:val="26"/>
-        </w:rPr>
-        <w:t xml:space="preserve"> 3</w:t>
-      </w:r>
-      <w:r>
-        <w:rPr>
-          <w:b/>
-          <w:bCs/>
-          <w:color w:val="000000"/>
-          <w:sz w:val="28"/>
-          <w:szCs w:val="26"/>
-        </w:rPr>
-        <w:t xml:space="preserve"> - </w:t>
-      </w:r>
-      <w:proofErr w:type="spellStart"/>
-      <w:r>
-        <w:rPr>
-          <w:b/>
-          <w:bCs/>
-          <w:color w:val="000000"/>
-          <w:sz w:val="28"/>
-          <w:szCs w:val="26"/>
-        </w:rPr>
-        <w:t>Task</w:t>
-      </w:r>
-      <w:proofErr w:type="spellEnd"/>
-      <w:r>
-        <w:rPr>
-          <w:b/>
-          <w:bCs/>
-          <w:color w:val="000000"/>
-          <w:sz w:val="28"/>
-          <w:szCs w:val="26"/>
-        </w:rPr>
-        <w:t xml:space="preserve"> 1</w:t>
+        <w:t>Завдання №3 VNS Lab 3</w:t>
+      </w:r>
+      <w:r>
+        <w:rPr>
+          <w:b/>
+          <w:bCs/>
+          <w:color w:val="000000"/>
+          <w:sz w:val="28"/>
+          <w:szCs w:val="26"/>
+        </w:rPr>
+        <w:t xml:space="preserve"> - Task 1</w:t>
       </w:r>
       <w:r>
         <w:rPr>
@@ -9358,61 +7777,17 @@
           <w:sz w:val="28"/>
           <w:szCs w:val="26"/>
         </w:rPr>
-        <w:t xml:space="preserve">Завдання №4 VNS </w:t>
-      </w:r>
-      <w:proofErr w:type="spellStart"/>
-      <w:r>
-        <w:rPr>
-          <w:b/>
-          <w:bCs/>
-          <w:color w:val="000000"/>
-          <w:sz w:val="28"/>
-          <w:szCs w:val="26"/>
-        </w:rPr>
-        <w:t>Lab</w:t>
-      </w:r>
-      <w:proofErr w:type="spellEnd"/>
-      <w:r>
-        <w:rPr>
-          <w:b/>
-          <w:bCs/>
-          <w:color w:val="000000"/>
-          <w:sz w:val="28"/>
-          <w:szCs w:val="26"/>
-        </w:rPr>
-        <w:t xml:space="preserve"> 7</w:t>
-      </w:r>
-      <w:r>
-        <w:rPr>
-          <w:b/>
-          <w:bCs/>
-          <w:color w:val="000000"/>
-          <w:sz w:val="28"/>
-          <w:szCs w:val="26"/>
-        </w:rPr>
-        <w:t xml:space="preserve"> - </w:t>
-      </w:r>
-      <w:proofErr w:type="spellStart"/>
-      <w:r>
-        <w:rPr>
-          <w:b/>
-          <w:bCs/>
-          <w:color w:val="000000"/>
-          <w:sz w:val="28"/>
-          <w:szCs w:val="26"/>
-        </w:rPr>
-        <w:t>Task</w:t>
-      </w:r>
-      <w:proofErr w:type="spellEnd"/>
-      <w:r>
-        <w:rPr>
-          <w:b/>
-          <w:bCs/>
-          <w:color w:val="000000"/>
-          <w:sz w:val="28"/>
-          <w:szCs w:val="26"/>
-        </w:rPr>
-        <w:t xml:space="preserve"> 1</w:t>
+        <w:t>Завдання №4 VNS Lab 7</w:t>
+      </w:r>
+      <w:r>
+        <w:rPr>
+          <w:b/>
+          <w:bCs/>
+          <w:color w:val="000000"/>
+          <w:sz w:val="28"/>
+          <w:szCs w:val="26"/>
+        </w:rPr>
+        <w:t xml:space="preserve"> - Task 1</w:t>
       </w:r>
       <w:r>
         <w:rPr>
@@ -9587,51 +7962,7 @@
           <w:sz w:val="28"/>
           <w:szCs w:val="26"/>
         </w:rPr>
-        <w:t xml:space="preserve">Завдання №5 VNS </w:t>
-      </w:r>
-      <w:proofErr w:type="spellStart"/>
-      <w:r>
-        <w:rPr>
-          <w:b/>
-          <w:bCs/>
-          <w:color w:val="000000"/>
-          <w:sz w:val="28"/>
-          <w:szCs w:val="26"/>
-        </w:rPr>
-        <w:t>Lab</w:t>
-      </w:r>
-      <w:proofErr w:type="spellEnd"/>
-      <w:r>
-        <w:rPr>
-          <w:b/>
-          <w:bCs/>
-          <w:color w:val="000000"/>
-          <w:sz w:val="28"/>
-          <w:szCs w:val="26"/>
-        </w:rPr>
-        <w:t xml:space="preserve"> 7 - </w:t>
-      </w:r>
-      <w:proofErr w:type="spellStart"/>
-      <w:r>
-        <w:rPr>
-          <w:b/>
-          <w:bCs/>
-          <w:color w:val="000000"/>
-          <w:sz w:val="28"/>
-          <w:szCs w:val="26"/>
-        </w:rPr>
-        <w:t>Task</w:t>
-      </w:r>
-      <w:proofErr w:type="spellEnd"/>
-      <w:r>
-        <w:rPr>
-          <w:b/>
-          <w:bCs/>
-          <w:color w:val="000000"/>
-          <w:sz w:val="28"/>
-          <w:szCs w:val="26"/>
-        </w:rPr>
-        <w:t xml:space="preserve"> 2 – </w:t>
+        <w:t xml:space="preserve">Завдання №5 VNS Lab 7 - Task 2 – </w:t>
       </w:r>
       <w:r>
         <w:rPr>
@@ -9781,7 +8112,6 @@
         <w:lastRenderedPageBreak/>
         <w:t xml:space="preserve">Завдання №6 </w:t>
       </w:r>
-      <w:proofErr w:type="spellStart"/>
       <w:r>
         <w:rPr>
           <w:b/>
@@ -9791,19 +8121,7 @@
           <w:szCs w:val="26"/>
           <w:lang w:val="en-US"/>
         </w:rPr>
-        <w:t>Algotester</w:t>
-      </w:r>
-      <w:proofErr w:type="spellEnd"/>
-      <w:r>
-        <w:rPr>
-          <w:b/>
-          <w:bCs/>
-          <w:color w:val="000000"/>
-          <w:sz w:val="28"/>
-          <w:szCs w:val="26"/>
-          <w:lang w:val="en-US"/>
-        </w:rPr>
-        <w:t xml:space="preserve"> :</w:t>
+        <w:t>Algotester :</w:t>
       </w:r>
       <w:r>
         <w:rPr>
@@ -10045,7 +8363,6 @@
         </w:rPr>
         <w:t xml:space="preserve">Завдання №7 </w:t>
       </w:r>
-      <w:proofErr w:type="spellStart"/>
       <w:r>
         <w:rPr>
           <w:b/>
@@ -10055,19 +8372,7 @@
           <w:szCs w:val="26"/>
           <w:lang w:val="en-US"/>
         </w:rPr>
-        <w:t>Algotester</w:t>
-      </w:r>
-      <w:proofErr w:type="spellEnd"/>
-      <w:r>
-        <w:rPr>
-          <w:b/>
-          <w:bCs/>
-          <w:color w:val="000000"/>
-          <w:sz w:val="28"/>
-          <w:szCs w:val="26"/>
-          <w:lang w:val="en-US"/>
-        </w:rPr>
-        <w:t xml:space="preserve"> :</w:t>
+        <w:t>Algotester :</w:t>
       </w:r>
       <w:r>
         <w:rPr>
@@ -10079,62 +8384,16 @@
         </w:rPr>
         <w:t xml:space="preserve"> </w:t>
       </w:r>
-      <w:proofErr w:type="spellStart"/>
-      <w:r>
-        <w:rPr>
-          <w:b/>
-          <w:bCs/>
-          <w:color w:val="000000"/>
-          <w:sz w:val="28"/>
-          <w:szCs w:val="26"/>
-        </w:rPr>
-        <w:t>Спекотнi</w:t>
-      </w:r>
-      <w:proofErr w:type="spellEnd"/>
-      <w:r>
-        <w:rPr>
-          <w:b/>
-          <w:bCs/>
-          <w:color w:val="000000"/>
-          <w:sz w:val="28"/>
-          <w:szCs w:val="26"/>
-        </w:rPr>
-        <w:t xml:space="preserve"> </w:t>
-      </w:r>
-      <w:proofErr w:type="spellStart"/>
-      <w:r>
-        <w:rPr>
-          <w:b/>
-          <w:bCs/>
-          <w:color w:val="000000"/>
-          <w:sz w:val="28"/>
-          <w:szCs w:val="26"/>
-        </w:rPr>
-        <w:t>днi</w:t>
-      </w:r>
-      <w:proofErr w:type="spellEnd"/>
-      <w:r>
-        <w:rPr>
-          <w:b/>
-          <w:bCs/>
-          <w:color w:val="000000"/>
-          <w:sz w:val="28"/>
-          <w:szCs w:val="26"/>
-        </w:rPr>
-        <w:t xml:space="preserve"> </w:t>
-      </w:r>
-      <w:proofErr w:type="spellStart"/>
-      <w:r>
-        <w:rPr>
-          <w:b/>
-          <w:bCs/>
-          <w:color w:val="000000"/>
-          <w:sz w:val="28"/>
-          <w:szCs w:val="26"/>
-        </w:rPr>
-        <w:t>пiнгвiнiв</w:t>
-      </w:r>
-      <w:proofErr w:type="spellEnd"/>
+      <w:r>
+        <w:rPr>
+          <w:b/>
+          <w:bCs/>
+          <w:color w:val="000000"/>
+          <w:sz w:val="28"/>
+          <w:szCs w:val="26"/>
+        </w:rPr>
+        <w:t>Спекотнi днi пiнгвiнiв</w:t>
+      </w:r>
     </w:p>
     <w:p>
       <w:pPr>
@@ -10437,7 +8696,6 @@
       <w:pPr>
         <w:pStyle w:val="a3"/>
         <w:spacing w:before="0" w:beforeAutospacing="0" w:after="240" w:afterAutospacing="0"/>
-        <w:jc w:val="both"/>
         <w:textAlignment w:val="baseline"/>
         <w:rPr>
           <w:b/>
@@ -10466,6 +8724,31 @@
         </w:rPr>
         <w:t xml:space="preserve">Pull Request : </w:t>
       </w:r>
+      <w:hyperlink r:id="rId48" w:history="1">
+        <w:r>
+          <w:rPr>
+            <w:rStyle w:val="a5"/>
+            <w:rFonts w:asciiTheme="minorHAnsi" w:hAnsiTheme="minorHAnsi" w:cstheme="minorHAnsi"/>
+            <w:b/>
+            <w:sz w:val="26"/>
+            <w:szCs w:val="26"/>
+            <w:lang w:val="en-US"/>
+          </w:rPr>
+          <w:t>https://github.com/artificial-intelligence-department/ai_programming_playground_2024/pull/250</w:t>
+        </w:r>
+      </w:hyperlink>
+      <w:r>
+        <w:rPr>
+          <w:rFonts w:asciiTheme="minorHAnsi" w:hAnsiTheme="minorHAnsi" w:cstheme="minorHAnsi"/>
+          <w:b/>
+          <w:sz w:val="26"/>
+          <w:szCs w:val="26"/>
+          <w:lang w:val="en-US"/>
+        </w:rPr>
+        <w:t xml:space="preserve"> </w:t>
+      </w:r>
+      <w:bookmarkStart w:id="0" w:name="_GoBack"/>
+      <w:bookmarkEnd w:id="0"/>
     </w:p>
     <w:p>
       <w:pPr>

</xml_diff>